<commit_message>
coding done begin final report
</commit_message>
<xml_diff>
--- a/التقرير.docx
+++ b/التقرير.docx
@@ -1,11 +1,14 @@
 
 <file path=word/document.xml><?xml version="1.0" encoding="utf-8"?>
-<w:document xmlns:wpc="http://schemas.microsoft.com/office/word/2010/wordprocessingCanvas" xmlns:cx="http://schemas.microsoft.com/office/drawing/2014/chartex" xmlns:cx1="http://schemas.microsoft.com/office/drawing/2015/9/8/chartex" xmlns:cx2="http://schemas.microsoft.com/office/drawing/2015/10/21/chartex" xmlns:cx3="http://schemas.microsoft.com/office/drawing/2016/5/9/chartex" xmlns:cx4="http://schemas.microsoft.com/office/drawing/2016/5/10/chartex" xmlns:cx5="http://schemas.microsoft.com/office/drawing/2016/5/11/chartex" xmlns:cx6="http://schemas.microsoft.com/office/drawing/2016/5/12/chartex" xmlns:cx7="http://schemas.microsoft.com/office/drawing/2016/5/13/chartex" xmlns:cx8="http://schemas.microsoft.com/office/drawing/2016/5/14/chartex" xmlns:mc="http://schemas.openxmlformats.org/markup-compatibility/2006" xmlns:aink="http://schemas.microsoft.com/office/drawing/2016/ink" xmlns:am3d="http://schemas.microsoft.com/office/drawing/2017/model3d" xmlns:o="urn:schemas-microsoft-com:office:office" xmlns:oel="http://schemas.microsoft.com/office/2019/extlst" xmlns:r="http://schemas.openxmlformats.org/officeDocument/2006/relationships" xmlns:m="http://schemas.openxmlformats.org/officeDocument/2006/math" xmlns:v="urn:schemas-microsoft-com:vml" xmlns:wp14="http://schemas.microsoft.com/office/word/2010/wordprocessingDrawing" xmlns:wp="http://schemas.openxmlformats.org/drawingml/2006/wordprocessingDrawing" xmlns:w10="urn:schemas-microsoft-com:office:word" xmlns:w="http://schemas.openxmlformats.org/wordprocessingml/2006/main" xmlns:w14="http://schemas.microsoft.com/office/word/2010/wordml" xmlns:w15="http://schemas.microsoft.com/office/word/2012/wordml" xmlns:w16cex="http://schemas.microsoft.com/office/word/2018/wordml/cex" xmlns:w16cid="http://schemas.microsoft.com/office/word/2016/wordml/cid" xmlns:w16="http://schemas.microsoft.com/office/word/2018/wordml" xmlns:w16sdtdh="http://schemas.microsoft.com/office/word/2020/wordml/sdtdatahash" xmlns:w16se="http://schemas.microsoft.com/office/word/2015/wordml/symex" xmlns:wpg="http://schemas.microsoft.com/office/word/2010/wordprocessingGroup" xmlns:wpi="http://schemas.microsoft.com/office/word/2010/wordprocessingInk" xmlns:wne="http://schemas.microsoft.com/office/word/2006/wordml" xmlns:wps="http://schemas.microsoft.com/office/word/2010/wordprocessingShape" mc:Ignorable="w14 w15 w16se w16cid w16 w16cex w16sdtdh wp14">
+<w:document xmlns:wpc="http://schemas.microsoft.com/office/word/2010/wordprocessingCanvas" xmlns:cx="http://schemas.microsoft.com/office/drawing/2014/chartex" xmlns:mc="http://schemas.openxmlformats.org/markup-compatibility/2006" xmlns:o="urn:schemas-microsoft-com:office:office" xmlns:r="http://schemas.openxmlformats.org/officeDocument/2006/relationships" xmlns:m="http://schemas.openxmlformats.org/officeDocument/2006/math" xmlns:v="urn:schemas-microsoft-com:vml" xmlns:wp14="http://schemas.microsoft.com/office/word/2010/wordprocessingDrawing" xmlns:wp="http://schemas.openxmlformats.org/drawingml/2006/wordprocessingDrawing" xmlns:w10="urn:schemas-microsoft-com:office:word" xmlns:w="http://schemas.openxmlformats.org/wordprocessingml/2006/main" xmlns:w14="http://schemas.microsoft.com/office/word/2010/wordml" xmlns:w15="http://schemas.microsoft.com/office/word/2012/wordml" xmlns:w16se="http://schemas.microsoft.com/office/word/2015/wordml/symex" xmlns:wpg="http://schemas.microsoft.com/office/word/2010/wordprocessingGroup" xmlns:wpi="http://schemas.microsoft.com/office/word/2010/wordprocessingInk" xmlns:wne="http://schemas.microsoft.com/office/word/2006/wordml" xmlns:wps="http://schemas.microsoft.com/office/word/2010/wordprocessingShape" mc:Ignorable="w14 w15 w16se wp14">
   <w:body>
     <w:sdt>
       <w:sdtPr>
         <w:rPr>
+          <w:rFonts w:eastAsiaTheme="minorHAnsi"/>
           <w:color w:val="4472C4" w:themeColor="accent1"/>
+          <w:kern w:val="2"/>
+          <w14:ligatures w14:val="standardContextual"/>
         </w:rPr>
         <w:id w:val="1434714169"/>
         <w:docPartObj>
@@ -15,10 +18,7 @@
       </w:sdtPr>
       <w:sdtEndPr>
         <w:rPr>
-          <w:rFonts w:eastAsiaTheme="minorHAnsi"/>
           <w:color w:val="auto"/>
-          <w:kern w:val="2"/>
-          <w14:ligatures w14:val="standardContextual"/>
         </w:rPr>
       </w:sdtEndPr>
       <w:sdtContent>
@@ -187,8 +187,7 @@
                     <v:stroke joinstyle="miter"/>
                     <v:path gradientshapeok="t" o:connecttype="rect"/>
                   </v:shapetype>
-                  <v:shape id="Text Box 1" o:spid="_x0000_s1026" type="#_x0000_t202" style="position:absolute;margin-left:51pt;margin-top:11.3pt;width:424.5pt;height:163.5pt;z-index:251661312;visibility:visible;mso-wrap-style:square;mso-width-percent:0;mso-height-percent:0;mso-wrap-distance-left:9pt;mso-wrap-distance-top:0;mso-wrap-distance-right:9pt;mso-wrap-distance-bottom:0;mso-position-horizontal:absolute;mso-position-horizontal-relative:text;mso-position-vertical:absolute;mso-position-vertical-relative:text;mso-width-percent:0;mso-height-percent:0;mso-width-relative:margin;mso-height-relative:margin;v-text-anchor:top" o:gfxdata="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" filled="f" stroked="f">
-                    <v:fill o:detectmouseclick="t"/>
+                  <v:shape id="Text Box 1" o:spid="_x0000_s1026" type="#_x0000_t202" style="position:absolute;margin-left:51pt;margin-top:11.3pt;width:424.5pt;height:163.5pt;z-index:251661312;visibility:visible;mso-wrap-style:square;mso-width-percent:0;mso-height-percent:0;mso-wrap-distance-left:9pt;mso-wrap-distance-top:0;mso-wrap-distance-right:9pt;mso-wrap-distance-bottom:0;mso-position-horizontal:absolute;mso-position-horizontal-relative:text;mso-position-vertical:absolute;mso-position-vertical-relative:text;mso-width-percent:0;mso-height-percent:0;mso-width-relative:margin;mso-height-relative:margin;v-text-anchor:top" o:gfxdata="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" filled="f" stroked="f">
                     <v:textbox>
                       <w:txbxContent>
                         <w:p>
@@ -432,6 +431,7 @@
             <w:dataBinding w:prefixMappings="xmlns:ns0='http://purl.org/dc/elements/1.1/' xmlns:ns1='http://schemas.openxmlformats.org/package/2006/metadata/core-properties' " w:xpath="/ns1:coreProperties[1]/ns0:subject[1]" w:storeItemID="{6C3C8BC8-F283-45AE-878A-BAB7291924A1}"/>
             <w:text/>
           </w:sdtPr>
+          <w:sdtEndPr/>
           <w:sdtContent>
             <w:p>
               <w:pPr>
@@ -560,7 +560,6 @@
                   <w:bidi/>
                   <w:jc w:val="center"/>
                   <w:rPr>
-                    <w:rFonts w:hint="cs"/>
                     <w:noProof/>
                     <w:color w:val="4472C4" w:themeColor="accent1"/>
                     <w:sz w:val="32"/>
@@ -664,7 +663,6 @@
                   <w:bidi/>
                   <w:jc w:val="center"/>
                   <w:rPr>
-                    <w:rFonts w:hint="cs"/>
                     <w:noProof/>
                     <w:color w:val="4472C4" w:themeColor="accent1"/>
                     <w:sz w:val="32"/>
@@ -1286,16 +1284,7 @@
           <w:szCs w:val="28"/>
           <w:lang w:bidi="ar-SY"/>
         </w:rPr>
-        <w:t>Read age</w:t>
-      </w:r>
-      <w:r>
-        <w:rPr>
-          <w:rFonts w:asciiTheme="majorBidi" w:hAnsiTheme="majorBidi" w:cstheme="majorBidi"/>
-          <w:sz w:val="28"/>
-          <w:szCs w:val="28"/>
-          <w:lang w:bidi="ar-SY"/>
-        </w:rPr>
-        <w:t xml:space="preserve">, </w:t>
+        <w:t xml:space="preserve">Read age, </w:t>
       </w:r>
       <w:proofErr w:type="spellStart"/>
       <w:r>
@@ -2431,6 +2420,7 @@
           <w:szCs w:val="28"/>
           <w:lang w:bidi="ar-SY"/>
         </w:rPr>
+        <w:lastRenderedPageBreak/>
         <w:tab/>
         <w:t xml:space="preserve">      </w:t>
       </w:r>
@@ -2584,7 +2574,6 @@
           <w:szCs w:val="28"/>
           <w:lang w:bidi="ar-SY"/>
         </w:rPr>
-        <w:lastRenderedPageBreak/>
         <w:t>Write “</w:t>
       </w:r>
       <w:r>
@@ -3652,6 +3641,7 @@
           <w:szCs w:val="28"/>
           <w:lang w:bidi="ar-SY"/>
         </w:rPr>
+        <w:lastRenderedPageBreak/>
         <w:tab/>
       </w:r>
       <w:r>
@@ -3694,52 +3684,1023 @@
           <w:szCs w:val="28"/>
           <w:lang w:bidi="ar-SY"/>
         </w:rPr>
-        <w:t>end</w:t>
-      </w:r>
-    </w:p>
-    <w:p>
-      <w:pPr>
-        <w:bidi w:val="0"/>
-        <w:rPr>
-          <w:lang w:bidi="ar-SY"/>
-        </w:rPr>
-      </w:pPr>
-      <w:r>
-        <w:rPr>
+        <w:t>E</w:t>
+      </w:r>
+      <w:r>
+        <w:rPr>
+          <w:sz w:val="28"/>
+          <w:szCs w:val="28"/>
+          <w:lang w:bidi="ar-SY"/>
+        </w:rPr>
+        <w:t>nd</w:t>
+      </w:r>
+    </w:p>
+    <w:p>
+      <w:pPr>
+        <w:bidi w:val="0"/>
+        <w:rPr>
+          <w:sz w:val="28"/>
+          <w:szCs w:val="28"/>
+          <w:lang w:bidi="ar-SY"/>
+        </w:rPr>
+      </w:pPr>
+    </w:p>
+    <w:p>
+      <w:pPr>
+        <w:pStyle w:val="Heading1"/>
+        <w:rPr>
+          <w:rtl/>
+          <w:lang w:bidi="ar-SY"/>
+        </w:rPr>
+      </w:pPr>
+      <w:r>
+        <w:rPr>
+          <w:rFonts w:hint="cs"/>
+          <w:rtl/>
+          <w:lang w:bidi="ar-SY"/>
+        </w:rPr>
+        <w:t>المسألة الثالثة: برنامج ادارة بيانات طلاب الجامعة</w:t>
+      </w:r>
+    </w:p>
+    <w:p>
+      <w:pPr>
+        <w:pStyle w:val="Heading2"/>
+        <w:rPr>
+          <w:rtl/>
+          <w:lang w:bidi="ar-SY"/>
+        </w:rPr>
+      </w:pPr>
+      <w:r>
+        <w:rPr>
+          <w:rFonts w:hint="cs"/>
+          <w:rtl/>
+          <w:lang w:bidi="ar-SY"/>
+        </w:rPr>
+        <w:t>تابع اضافة طالب جديد</w:t>
+      </w:r>
+      <w:r>
+        <w:rPr>
+          <w:lang w:bidi="ar-SY"/>
+        </w:rPr>
+        <w:t xml:space="preserve">  </w:t>
+      </w:r>
+      <w:proofErr w:type="spellStart"/>
+      <w:r>
+        <w:rPr>
+          <w:lang w:bidi="ar-SY"/>
+        </w:rPr>
+        <w:t>adding_process</w:t>
+      </w:r>
+      <w:proofErr w:type="spellEnd"/>
+      <w:r>
+        <w:rPr>
+          <w:lang w:bidi="ar-SY"/>
+        </w:rPr>
+        <w:t xml:space="preserve">  </w:t>
+      </w:r>
+    </w:p>
+    <w:p>
+      <w:pPr>
+        <w:pStyle w:val="ListParagraph"/>
+        <w:numPr>
+          <w:ilvl w:val="0"/>
+          <w:numId w:val="6"/>
+        </w:numPr>
+        <w:bidi w:val="0"/>
+        <w:rPr>
+          <w:rFonts w:asciiTheme="majorBidi" w:hAnsiTheme="majorBidi" w:cstheme="majorBidi"/>
+          <w:sz w:val="28"/>
+          <w:szCs w:val="28"/>
+          <w:lang w:bidi="ar-SY"/>
+        </w:rPr>
+      </w:pPr>
+      <w:r>
+        <w:rPr>
+          <w:rFonts w:asciiTheme="majorBidi" w:hAnsiTheme="majorBidi" w:cstheme="majorBidi"/>
+          <w:sz w:val="28"/>
+          <w:szCs w:val="28"/>
+          <w:lang w:bidi="ar-SY"/>
+        </w:rPr>
+        <w:t>Start</w:t>
+      </w:r>
+    </w:p>
+    <w:p>
+      <w:pPr>
+        <w:pStyle w:val="ListParagraph"/>
+        <w:numPr>
+          <w:ilvl w:val="0"/>
+          <w:numId w:val="6"/>
+        </w:numPr>
+        <w:bidi w:val="0"/>
+        <w:rPr>
+          <w:rFonts w:asciiTheme="majorBidi" w:hAnsiTheme="majorBidi" w:cstheme="majorBidi"/>
+          <w:sz w:val="28"/>
+          <w:szCs w:val="28"/>
+          <w:lang w:bidi="ar-SY"/>
+        </w:rPr>
+      </w:pPr>
+      <w:r>
+        <w:rPr>
+          <w:rFonts w:asciiTheme="majorBidi" w:hAnsiTheme="majorBidi" w:cstheme="majorBidi"/>
+          <w:sz w:val="28"/>
+          <w:szCs w:val="28"/>
+          <w:lang w:bidi="ar-SY"/>
+        </w:rPr>
+        <w:t>C</w:t>
+      </w:r>
+      <w:r>
+        <w:rPr>
+          <w:rFonts w:asciiTheme="majorBidi" w:hAnsiTheme="majorBidi" w:cstheme="majorBidi"/>
+          <w:sz w:val="28"/>
+          <w:szCs w:val="28"/>
+          <w:lang w:bidi="ar-SY"/>
+        </w:rPr>
+        <w:t>all</w:t>
+      </w:r>
+      <w:r>
+        <w:rPr>
+          <w:rFonts w:asciiTheme="majorBidi" w:hAnsiTheme="majorBidi" w:cstheme="majorBidi"/>
+          <w:sz w:val="28"/>
+          <w:szCs w:val="28"/>
+          <w:lang w:bidi="ar-SY"/>
+        </w:rPr>
+        <w:t xml:space="preserve"> </w:t>
+      </w:r>
+      <w:proofErr w:type="spellStart"/>
+      <w:r>
+        <w:rPr>
+          <w:rFonts w:asciiTheme="majorBidi" w:hAnsiTheme="majorBidi" w:cstheme="majorBidi"/>
+          <w:sz w:val="28"/>
+          <w:szCs w:val="28"/>
+          <w:lang w:bidi="ar-SY"/>
+        </w:rPr>
+        <w:t>add_</w:t>
+      </w:r>
+      <w:proofErr w:type="gramStart"/>
+      <w:r>
+        <w:rPr>
+          <w:rFonts w:asciiTheme="majorBidi" w:hAnsiTheme="majorBidi" w:cstheme="majorBidi"/>
+          <w:sz w:val="28"/>
+          <w:szCs w:val="28"/>
+          <w:lang w:bidi="ar-SY"/>
+        </w:rPr>
+        <w:t>student</w:t>
+      </w:r>
+      <w:proofErr w:type="spellEnd"/>
+      <w:r>
+        <w:rPr>
+          <w:rFonts w:asciiTheme="majorBidi" w:hAnsiTheme="majorBidi" w:cstheme="majorBidi"/>
+          <w:sz w:val="28"/>
+          <w:szCs w:val="28"/>
+          <w:lang w:bidi="ar-SY"/>
+        </w:rPr>
+        <w:t>(</w:t>
+      </w:r>
+      <w:proofErr w:type="gramEnd"/>
+      <w:r>
+        <w:rPr>
+          <w:rFonts w:asciiTheme="majorBidi" w:hAnsiTheme="majorBidi" w:cstheme="majorBidi"/>
+          <w:sz w:val="28"/>
+          <w:szCs w:val="28"/>
+          <w:lang w:bidi="ar-SY"/>
+        </w:rPr>
+        <w:t>)</w:t>
+      </w:r>
+    </w:p>
+    <w:p>
+      <w:pPr>
+        <w:pStyle w:val="ListParagraph"/>
+        <w:numPr>
+          <w:ilvl w:val="1"/>
+          <w:numId w:val="6"/>
+        </w:numPr>
+        <w:bidi w:val="0"/>
+        <w:rPr>
+          <w:rFonts w:asciiTheme="majorBidi" w:hAnsiTheme="majorBidi" w:cstheme="majorBidi"/>
+          <w:sz w:val="28"/>
+          <w:szCs w:val="28"/>
+          <w:lang w:bidi="ar-SY"/>
+        </w:rPr>
+      </w:pPr>
+      <w:r>
+        <w:rPr>
+          <w:rFonts w:asciiTheme="majorBidi" w:hAnsiTheme="majorBidi" w:cstheme="majorBidi"/>
+          <w:sz w:val="28"/>
+          <w:szCs w:val="28"/>
+          <w:lang w:bidi="ar-SY"/>
+        </w:rPr>
+        <w:t xml:space="preserve">Call </w:t>
+      </w:r>
+      <w:proofErr w:type="spellStart"/>
+      <w:r>
+        <w:rPr>
+          <w:rFonts w:asciiTheme="majorBidi" w:hAnsiTheme="majorBidi" w:cstheme="majorBidi"/>
+          <w:sz w:val="28"/>
+          <w:szCs w:val="28"/>
+          <w:lang w:bidi="ar-SY"/>
+        </w:rPr>
+        <w:t>check_</w:t>
+      </w:r>
+      <w:proofErr w:type="gramStart"/>
+      <w:r>
+        <w:rPr>
+          <w:rFonts w:asciiTheme="majorBidi" w:hAnsiTheme="majorBidi" w:cstheme="majorBidi"/>
+          <w:sz w:val="28"/>
+          <w:szCs w:val="28"/>
+          <w:lang w:bidi="ar-SY"/>
+        </w:rPr>
+        <w:t>id</w:t>
+      </w:r>
+      <w:proofErr w:type="spellEnd"/>
+      <w:r>
+        <w:rPr>
+          <w:rFonts w:asciiTheme="majorBidi" w:hAnsiTheme="majorBidi" w:cstheme="majorBidi"/>
+          <w:sz w:val="28"/>
+          <w:szCs w:val="28"/>
+          <w:lang w:bidi="ar-SY"/>
+        </w:rPr>
+        <w:t>(</w:t>
+      </w:r>
+      <w:proofErr w:type="gramEnd"/>
+      <w:r>
+        <w:rPr>
+          <w:rFonts w:asciiTheme="majorBidi" w:hAnsiTheme="majorBidi" w:cstheme="majorBidi"/>
+          <w:sz w:val="28"/>
+          <w:szCs w:val="28"/>
+          <w:lang w:bidi="ar-SY"/>
+        </w:rPr>
+        <w:t>)</w:t>
+      </w:r>
+    </w:p>
+    <w:p>
+      <w:pPr>
+        <w:pStyle w:val="ListParagraph"/>
+        <w:bidi w:val="0"/>
+        <w:ind w:left="1440"/>
+        <w:rPr>
+          <w:rFonts w:asciiTheme="majorBidi" w:hAnsiTheme="majorBidi" w:cstheme="majorBidi"/>
+          <w:sz w:val="28"/>
+          <w:szCs w:val="28"/>
+          <w:lang w:bidi="ar-SY"/>
+        </w:rPr>
+      </w:pPr>
+      <w:r>
+        <w:rPr>
+          <w:rFonts w:asciiTheme="majorBidi" w:hAnsiTheme="majorBidi" w:cstheme="majorBidi"/>
+          <w:sz w:val="28"/>
+          <w:szCs w:val="28"/>
+          <w:lang w:bidi="ar-SY"/>
+        </w:rPr>
+        <w:t>Read id</w:t>
+      </w:r>
+    </w:p>
+    <w:p>
+      <w:pPr>
+        <w:pStyle w:val="ListParagraph"/>
+        <w:bidi w:val="0"/>
+        <w:ind w:left="1440"/>
+        <w:rPr>
+          <w:rFonts w:asciiTheme="majorBidi" w:hAnsiTheme="majorBidi" w:cstheme="majorBidi"/>
+          <w:sz w:val="28"/>
+          <w:szCs w:val="28"/>
+          <w:lang w:bidi="ar-SY"/>
+        </w:rPr>
+      </w:pPr>
+      <w:r>
+        <w:rPr>
+          <w:rFonts w:asciiTheme="majorBidi" w:hAnsiTheme="majorBidi" w:cstheme="majorBidi"/>
+          <w:sz w:val="28"/>
+          <w:szCs w:val="28"/>
+          <w:lang w:bidi="ar-SY"/>
+        </w:rPr>
+        <w:t>While true</w:t>
+      </w:r>
+    </w:p>
+    <w:p>
+      <w:pPr>
+        <w:pStyle w:val="ListParagraph"/>
+        <w:bidi w:val="0"/>
+        <w:ind w:left="1440"/>
+        <w:rPr>
+          <w:rFonts w:asciiTheme="majorBidi" w:hAnsiTheme="majorBidi" w:cstheme="majorBidi"/>
+          <w:sz w:val="28"/>
+          <w:szCs w:val="28"/>
+          <w:lang w:bidi="ar-SY"/>
+        </w:rPr>
+      </w:pPr>
+      <w:r>
+        <w:rPr>
+          <w:rFonts w:asciiTheme="majorBidi" w:hAnsiTheme="majorBidi" w:cstheme="majorBidi"/>
+          <w:sz w:val="28"/>
+          <w:szCs w:val="28"/>
           <w:lang w:bidi="ar-SY"/>
         </w:rPr>
         <w:tab/>
-      </w:r>
-      <w:r>
-        <w:rPr>
+        <w:t xml:space="preserve">If </w:t>
+      </w:r>
+      <w:proofErr w:type="spellStart"/>
+      <w:r>
+        <w:rPr>
+          <w:rFonts w:asciiTheme="majorBidi" w:hAnsiTheme="majorBidi" w:cstheme="majorBidi"/>
+          <w:sz w:val="28"/>
+          <w:szCs w:val="28"/>
+          <w:lang w:bidi="ar-SY"/>
+        </w:rPr>
+        <w:t>id</w:t>
+      </w:r>
+      <w:proofErr w:type="spellEnd"/>
+      <w:r>
+        <w:rPr>
+          <w:rFonts w:asciiTheme="majorBidi" w:hAnsiTheme="majorBidi" w:cstheme="majorBidi"/>
+          <w:sz w:val="28"/>
+          <w:szCs w:val="28"/>
+          <w:lang w:bidi="ar-SY"/>
+        </w:rPr>
+        <w:t xml:space="preserve"> is digit</w:t>
+      </w:r>
+    </w:p>
+    <w:p>
+      <w:pPr>
+        <w:pStyle w:val="ListParagraph"/>
+        <w:bidi w:val="0"/>
+        <w:ind w:left="1440"/>
+        <w:rPr>
+          <w:rFonts w:asciiTheme="majorBidi" w:hAnsiTheme="majorBidi" w:cstheme="majorBidi"/>
+          <w:sz w:val="28"/>
+          <w:szCs w:val="28"/>
+          <w:lang w:bidi="ar-SY"/>
+        </w:rPr>
+      </w:pPr>
+      <w:r>
+        <w:rPr>
+          <w:rFonts w:asciiTheme="majorBidi" w:hAnsiTheme="majorBidi" w:cstheme="majorBidi"/>
+          <w:sz w:val="28"/>
+          <w:szCs w:val="28"/>
           <w:lang w:bidi="ar-SY"/>
         </w:rPr>
         <w:tab/>
       </w:r>
-    </w:p>
-    <w:p>
-      <w:pPr>
-        <w:rPr>
+      <w:r>
+        <w:rPr>
+          <w:rFonts w:asciiTheme="majorBidi" w:hAnsiTheme="majorBidi" w:cstheme="majorBidi"/>
+          <w:sz w:val="28"/>
+          <w:szCs w:val="28"/>
+          <w:lang w:bidi="ar-SY"/>
+        </w:rPr>
+        <w:tab/>
+        <w:t xml:space="preserve">If </w:t>
+      </w:r>
+      <w:proofErr w:type="spellStart"/>
+      <w:r>
+        <w:rPr>
+          <w:rFonts w:asciiTheme="majorBidi" w:hAnsiTheme="majorBidi" w:cstheme="majorBidi"/>
+          <w:sz w:val="28"/>
+          <w:szCs w:val="28"/>
+          <w:lang w:bidi="ar-SY"/>
+        </w:rPr>
+        <w:t>id</w:t>
+      </w:r>
+      <w:proofErr w:type="spellEnd"/>
+      <w:r>
+        <w:rPr>
+          <w:rFonts w:asciiTheme="majorBidi" w:hAnsiTheme="majorBidi" w:cstheme="majorBidi"/>
+          <w:sz w:val="28"/>
+          <w:szCs w:val="28"/>
+          <w:lang w:bidi="ar-SY"/>
+        </w:rPr>
+        <w:t xml:space="preserve"> is positive</w:t>
+      </w:r>
+    </w:p>
+    <w:p>
+      <w:pPr>
+        <w:pStyle w:val="ListParagraph"/>
+        <w:bidi w:val="0"/>
+        <w:ind w:left="1440"/>
+        <w:rPr>
+          <w:rFonts w:asciiTheme="majorBidi" w:hAnsiTheme="majorBidi" w:cstheme="majorBidi"/>
+          <w:sz w:val="28"/>
+          <w:szCs w:val="28"/>
+          <w:lang w:bidi="ar-SY"/>
+        </w:rPr>
+      </w:pPr>
+      <w:r>
+        <w:rPr>
+          <w:rFonts w:asciiTheme="majorBidi" w:hAnsiTheme="majorBidi" w:cstheme="majorBidi"/>
+          <w:sz w:val="28"/>
+          <w:szCs w:val="28"/>
+          <w:lang w:bidi="ar-SY"/>
+        </w:rPr>
+        <w:tab/>
+      </w:r>
+      <w:r>
+        <w:rPr>
+          <w:rFonts w:asciiTheme="majorBidi" w:hAnsiTheme="majorBidi" w:cstheme="majorBidi"/>
+          <w:sz w:val="28"/>
+          <w:szCs w:val="28"/>
+          <w:lang w:bidi="ar-SY"/>
+        </w:rPr>
+        <w:tab/>
+      </w:r>
+      <w:r>
+        <w:rPr>
+          <w:rFonts w:asciiTheme="majorBidi" w:hAnsiTheme="majorBidi" w:cstheme="majorBidi"/>
+          <w:sz w:val="28"/>
+          <w:szCs w:val="28"/>
+          <w:lang w:bidi="ar-SY"/>
+        </w:rPr>
+        <w:tab/>
+        <w:t xml:space="preserve">If </w:t>
+      </w:r>
+      <w:proofErr w:type="spellStart"/>
+      <w:r>
+        <w:rPr>
+          <w:rFonts w:asciiTheme="majorBidi" w:hAnsiTheme="majorBidi" w:cstheme="majorBidi"/>
+          <w:sz w:val="28"/>
+          <w:szCs w:val="28"/>
+          <w:lang w:bidi="ar-SY"/>
+        </w:rPr>
+        <w:t>id</w:t>
+      </w:r>
+      <w:proofErr w:type="spellEnd"/>
+      <w:r>
+        <w:rPr>
+          <w:rFonts w:asciiTheme="majorBidi" w:hAnsiTheme="majorBidi" w:cstheme="majorBidi"/>
+          <w:sz w:val="28"/>
+          <w:szCs w:val="28"/>
+          <w:lang w:bidi="ar-SY"/>
+        </w:rPr>
+        <w:t xml:space="preserve"> is not used before</w:t>
+      </w:r>
+    </w:p>
+    <w:p>
+      <w:pPr>
+        <w:pStyle w:val="ListParagraph"/>
+        <w:bidi w:val="0"/>
+        <w:ind w:left="1440"/>
+        <w:rPr>
+          <w:rFonts w:asciiTheme="majorBidi" w:hAnsiTheme="majorBidi" w:cstheme="majorBidi"/>
+          <w:sz w:val="28"/>
+          <w:szCs w:val="28"/>
+          <w:lang w:bidi="ar-SY"/>
+        </w:rPr>
+      </w:pPr>
+      <w:r>
+        <w:rPr>
+          <w:rFonts w:asciiTheme="majorBidi" w:hAnsiTheme="majorBidi" w:cstheme="majorBidi"/>
+          <w:sz w:val="28"/>
+          <w:szCs w:val="28"/>
+          <w:lang w:bidi="ar-SY"/>
+        </w:rPr>
+        <w:tab/>
+      </w:r>
+      <w:r>
+        <w:rPr>
+          <w:rFonts w:asciiTheme="majorBidi" w:hAnsiTheme="majorBidi" w:cstheme="majorBidi"/>
+          <w:sz w:val="28"/>
+          <w:szCs w:val="28"/>
+          <w:lang w:bidi="ar-SY"/>
+        </w:rPr>
+        <w:tab/>
+      </w:r>
+      <w:r>
+        <w:rPr>
+          <w:rFonts w:asciiTheme="majorBidi" w:hAnsiTheme="majorBidi" w:cstheme="majorBidi"/>
+          <w:sz w:val="28"/>
+          <w:szCs w:val="28"/>
+          <w:lang w:bidi="ar-SY"/>
+        </w:rPr>
+        <w:tab/>
+      </w:r>
+      <w:r>
+        <w:rPr>
+          <w:rFonts w:asciiTheme="majorBidi" w:hAnsiTheme="majorBidi" w:cstheme="majorBidi"/>
+          <w:sz w:val="28"/>
+          <w:szCs w:val="28"/>
+          <w:lang w:bidi="ar-SY"/>
+        </w:rPr>
+        <w:tab/>
+        <w:t>return id</w:t>
+      </w:r>
+    </w:p>
+    <w:p>
+      <w:pPr>
+        <w:pStyle w:val="ListParagraph"/>
+        <w:bidi w:val="0"/>
+        <w:ind w:left="1440"/>
+        <w:rPr>
+          <w:rFonts w:asciiTheme="majorBidi" w:hAnsiTheme="majorBidi" w:cstheme="majorBidi"/>
+          <w:sz w:val="28"/>
+          <w:szCs w:val="28"/>
+          <w:lang w:bidi="ar-SY"/>
+        </w:rPr>
+      </w:pPr>
+      <w:r>
+        <w:rPr>
+          <w:rFonts w:asciiTheme="majorBidi" w:hAnsiTheme="majorBidi" w:cstheme="majorBidi"/>
+          <w:sz w:val="28"/>
+          <w:szCs w:val="28"/>
+          <w:lang w:bidi="ar-SY"/>
+        </w:rPr>
+        <w:tab/>
+      </w:r>
+      <w:r>
+        <w:rPr>
+          <w:rFonts w:asciiTheme="majorBidi" w:hAnsiTheme="majorBidi" w:cstheme="majorBidi"/>
+          <w:sz w:val="28"/>
+          <w:szCs w:val="28"/>
+          <w:lang w:bidi="ar-SY"/>
+        </w:rPr>
+        <w:tab/>
+      </w:r>
+      <w:r>
+        <w:rPr>
+          <w:rFonts w:asciiTheme="majorBidi" w:hAnsiTheme="majorBidi" w:cstheme="majorBidi"/>
+          <w:sz w:val="28"/>
+          <w:szCs w:val="28"/>
+          <w:lang w:bidi="ar-SY"/>
+        </w:rPr>
+        <w:tab/>
+        <w:t>Else</w:t>
+      </w:r>
+    </w:p>
+    <w:p>
+      <w:pPr>
+        <w:pStyle w:val="ListParagraph"/>
+        <w:bidi w:val="0"/>
+        <w:ind w:left="1440"/>
+        <w:rPr>
+          <w:rFonts w:asciiTheme="majorBidi" w:hAnsiTheme="majorBidi" w:cstheme="majorBidi"/>
+          <w:sz w:val="28"/>
+          <w:szCs w:val="28"/>
+          <w:lang w:bidi="ar-SY"/>
+        </w:rPr>
+      </w:pPr>
+      <w:r>
+        <w:rPr>
+          <w:rFonts w:asciiTheme="majorBidi" w:hAnsiTheme="majorBidi" w:cstheme="majorBidi"/>
+          <w:sz w:val="28"/>
+          <w:szCs w:val="28"/>
+          <w:lang w:bidi="ar-SY"/>
+        </w:rPr>
+        <w:tab/>
+      </w:r>
+      <w:r>
+        <w:rPr>
+          <w:rFonts w:asciiTheme="majorBidi" w:hAnsiTheme="majorBidi" w:cstheme="majorBidi"/>
+          <w:sz w:val="28"/>
+          <w:szCs w:val="28"/>
+          <w:lang w:bidi="ar-SY"/>
+        </w:rPr>
+        <w:tab/>
+      </w:r>
+      <w:r>
+        <w:rPr>
+          <w:rFonts w:asciiTheme="majorBidi" w:hAnsiTheme="majorBidi" w:cstheme="majorBidi"/>
+          <w:sz w:val="28"/>
+          <w:szCs w:val="28"/>
+          <w:lang w:bidi="ar-SY"/>
+        </w:rPr>
+        <w:tab/>
+      </w:r>
+      <w:r>
+        <w:rPr>
+          <w:rFonts w:asciiTheme="majorBidi" w:hAnsiTheme="majorBidi" w:cstheme="majorBidi"/>
+          <w:sz w:val="28"/>
+          <w:szCs w:val="28"/>
+          <w:lang w:bidi="ar-SY"/>
+        </w:rPr>
+        <w:tab/>
+      </w:r>
+      <w:proofErr w:type="gramStart"/>
+      <w:r>
+        <w:rPr>
+          <w:rFonts w:asciiTheme="majorBidi" w:hAnsiTheme="majorBidi" w:cstheme="majorBidi"/>
+          <w:sz w:val="28"/>
+          <w:szCs w:val="28"/>
+          <w:lang w:bidi="ar-SY"/>
+        </w:rPr>
+        <w:t>Write(</w:t>
+      </w:r>
+      <w:proofErr w:type="gramEnd"/>
+      <w:r>
+        <w:rPr>
+          <w:rFonts w:asciiTheme="majorBidi" w:hAnsiTheme="majorBidi" w:cstheme="majorBidi"/>
+          <w:sz w:val="28"/>
+          <w:szCs w:val="28"/>
+          <w:lang w:bidi="ar-SY"/>
+        </w:rPr>
+        <w:t>“message to reinsert id”)</w:t>
+      </w:r>
+    </w:p>
+    <w:p>
+      <w:pPr>
+        <w:pStyle w:val="ListParagraph"/>
+        <w:bidi w:val="0"/>
+        <w:ind w:left="1440"/>
+        <w:rPr>
+          <w:rFonts w:asciiTheme="majorBidi" w:hAnsiTheme="majorBidi" w:cstheme="majorBidi"/>
+          <w:sz w:val="28"/>
+          <w:szCs w:val="28"/>
+          <w:lang w:bidi="ar-SY"/>
+        </w:rPr>
+      </w:pPr>
+      <w:r>
+        <w:rPr>
+          <w:rFonts w:asciiTheme="majorBidi" w:hAnsiTheme="majorBidi" w:cstheme="majorBidi"/>
+          <w:sz w:val="28"/>
+          <w:szCs w:val="28"/>
+          <w:lang w:bidi="ar-SY"/>
+        </w:rPr>
+        <w:tab/>
+        <w:t>Read id</w:t>
+      </w:r>
+    </w:p>
+    <w:p>
+      <w:pPr>
+        <w:pStyle w:val="ListParagraph"/>
+        <w:numPr>
+          <w:ilvl w:val="1"/>
+          <w:numId w:val="6"/>
+        </w:numPr>
+        <w:bidi w:val="0"/>
+        <w:rPr>
+          <w:rFonts w:asciiTheme="majorBidi" w:hAnsiTheme="majorBidi" w:cstheme="majorBidi"/>
+          <w:sz w:val="28"/>
+          <w:szCs w:val="28"/>
+          <w:lang w:bidi="ar-SY"/>
+        </w:rPr>
+      </w:pPr>
+      <w:r>
+        <w:rPr>
+          <w:rFonts w:asciiTheme="majorBidi" w:hAnsiTheme="majorBidi" w:cstheme="majorBidi"/>
+          <w:sz w:val="28"/>
+          <w:szCs w:val="28"/>
+          <w:lang w:bidi="ar-SY"/>
+        </w:rPr>
+        <w:t>Id</w:t>
+      </w:r>
+      <w:r>
+        <w:rPr>
+          <w:lang w:bidi="ar-SY"/>
+        </w:rPr>
+        <w:sym w:font="Wingdings" w:char="F0E0"/>
+      </w:r>
+      <w:proofErr w:type="spellStart"/>
+      <w:r>
+        <w:rPr>
+          <w:rFonts w:asciiTheme="majorBidi" w:hAnsiTheme="majorBidi" w:cstheme="majorBidi"/>
+          <w:sz w:val="28"/>
+          <w:szCs w:val="28"/>
+          <w:lang w:bidi="ar-SY"/>
+        </w:rPr>
+        <w:t>ID</w:t>
+      </w:r>
+      <w:proofErr w:type="spellEnd"/>
+    </w:p>
+    <w:p>
+      <w:pPr>
+        <w:pStyle w:val="ListParagraph"/>
+        <w:numPr>
+          <w:ilvl w:val="1"/>
+          <w:numId w:val="6"/>
+        </w:numPr>
+        <w:bidi w:val="0"/>
+        <w:rPr>
+          <w:rFonts w:asciiTheme="majorBidi" w:hAnsiTheme="majorBidi" w:cstheme="majorBidi"/>
+          <w:sz w:val="28"/>
+          <w:szCs w:val="28"/>
+          <w:lang w:bidi="ar-SY"/>
+        </w:rPr>
+      </w:pPr>
+      <w:r>
+        <w:rPr>
+          <w:rFonts w:asciiTheme="majorBidi" w:hAnsiTheme="majorBidi" w:cstheme="majorBidi"/>
+          <w:sz w:val="28"/>
+          <w:szCs w:val="28"/>
+          <w:lang w:bidi="ar-SY"/>
+        </w:rPr>
+        <w:t xml:space="preserve">Call </w:t>
+      </w:r>
+      <w:proofErr w:type="spellStart"/>
+      <w:r>
+        <w:rPr>
+          <w:rFonts w:asciiTheme="majorBidi" w:hAnsiTheme="majorBidi" w:cstheme="majorBidi"/>
+          <w:sz w:val="28"/>
+          <w:szCs w:val="28"/>
+          <w:lang w:bidi="ar-SY"/>
+        </w:rPr>
+        <w:t>check_</w:t>
+      </w:r>
+      <w:proofErr w:type="gramStart"/>
+      <w:r>
+        <w:rPr>
+          <w:rFonts w:asciiTheme="majorBidi" w:hAnsiTheme="majorBidi" w:cstheme="majorBidi"/>
+          <w:sz w:val="28"/>
+          <w:szCs w:val="28"/>
+          <w:lang w:bidi="ar-SY"/>
+        </w:rPr>
+        <w:t>name</w:t>
+      </w:r>
+      <w:proofErr w:type="spellEnd"/>
+      <w:r>
+        <w:rPr>
+          <w:rFonts w:asciiTheme="majorBidi" w:hAnsiTheme="majorBidi" w:cstheme="majorBidi"/>
+          <w:sz w:val="28"/>
+          <w:szCs w:val="28"/>
+          <w:lang w:bidi="ar-SY"/>
+        </w:rPr>
+        <w:t>(</w:t>
+      </w:r>
+      <w:proofErr w:type="gramEnd"/>
+      <w:r>
+        <w:rPr>
+          <w:rFonts w:asciiTheme="majorBidi" w:hAnsiTheme="majorBidi" w:cstheme="majorBidi"/>
+          <w:sz w:val="28"/>
+          <w:szCs w:val="28"/>
+          <w:lang w:bidi="ar-SY"/>
+        </w:rPr>
+        <w:t>)</w:t>
+      </w:r>
+    </w:p>
+    <w:p>
+      <w:pPr>
+        <w:bidi w:val="0"/>
+        <w:ind w:left="1980"/>
+        <w:rPr>
+          <w:rFonts w:asciiTheme="majorBidi" w:hAnsiTheme="majorBidi" w:cstheme="majorBidi"/>
+          <w:sz w:val="28"/>
+          <w:szCs w:val="28"/>
+          <w:lang w:bidi="ar-SY"/>
+        </w:rPr>
+      </w:pPr>
+      <w:r>
+        <w:rPr>
+          <w:rFonts w:asciiTheme="majorBidi" w:hAnsiTheme="majorBidi" w:cstheme="majorBidi"/>
+          <w:sz w:val="28"/>
+          <w:szCs w:val="28"/>
+          <w:lang w:bidi="ar-SY"/>
+        </w:rPr>
+        <w:t xml:space="preserve"> </w:t>
+      </w:r>
+      <w:r>
+        <w:rPr>
+          <w:rFonts w:asciiTheme="majorBidi" w:hAnsiTheme="majorBidi" w:cstheme="majorBidi"/>
+          <w:sz w:val="28"/>
+          <w:szCs w:val="28"/>
+          <w:lang w:bidi="ar-SY"/>
+        </w:rPr>
+        <w:t>Read name</w:t>
+      </w:r>
+      <w:bookmarkStart w:id="0" w:name="_GoBack"/>
+      <w:bookmarkEnd w:id="0"/>
+    </w:p>
+    <w:p>
+      <w:pPr>
+        <w:pStyle w:val="ListParagraph"/>
+        <w:numPr>
+          <w:ilvl w:val="1"/>
+          <w:numId w:val="6"/>
+        </w:numPr>
+        <w:bidi w:val="0"/>
+        <w:rPr>
+          <w:rFonts w:asciiTheme="majorBidi" w:hAnsiTheme="majorBidi" w:cstheme="majorBidi"/>
+          <w:sz w:val="28"/>
+          <w:szCs w:val="28"/>
+          <w:lang w:bidi="ar-SY"/>
+        </w:rPr>
+      </w:pPr>
+    </w:p>
+    <w:p>
+      <w:pPr>
+        <w:pStyle w:val="Heading2"/>
+        <w:rPr>
+          <w:rFonts w:hint="cs"/>
           <w:rtl/>
           <w:lang w:bidi="ar-SY"/>
         </w:rPr>
       </w:pPr>
-    </w:p>
-    <w:p>
-      <w:pPr>
+      <w:r>
         <w:rPr>
           <w:rFonts w:hint="cs"/>
-          <w:sz w:val="28"/>
-          <w:szCs w:val="28"/>
           <w:rtl/>
           <w:lang w:bidi="ar-SY"/>
         </w:rPr>
+        <w:t>تابع يأخذ وسيطين ويعيد الاسم الثلاثي</w:t>
+      </w:r>
+      <w:r>
+        <w:rPr>
+          <w:lang w:bidi="ar-SY"/>
+        </w:rPr>
+        <w:t xml:space="preserve"> </w:t>
+      </w:r>
+      <w:proofErr w:type="spellStart"/>
+      <w:r>
+        <w:rPr>
+          <w:lang w:bidi="ar-SY"/>
+        </w:rPr>
+        <w:t>get_name</w:t>
+      </w:r>
+      <w:proofErr w:type="spellEnd"/>
+      <w:r>
+        <w:rPr>
+          <w:lang w:bidi="ar-SY"/>
+        </w:rPr>
+        <w:t xml:space="preserve"> </w:t>
+      </w:r>
+    </w:p>
+    <w:p>
+      <w:pPr>
+        <w:pStyle w:val="Heading2"/>
+        <w:rPr>
+          <w:rFonts w:hint="cs"/>
+          <w:rtl/>
+          <w:lang w:bidi="ar-SY"/>
+        </w:rPr>
+      </w:pPr>
+      <w:r>
+        <w:rPr>
+          <w:rFonts w:hint="cs"/>
+          <w:rtl/>
+          <w:lang w:bidi="ar-SY"/>
+        </w:rPr>
+        <w:t>تابع يأخذ وسيط ويعيد أسم الطالب الذي حصل على أعلى معدل تراكمي</w:t>
+      </w:r>
+      <w:r>
+        <w:rPr>
+          <w:lang w:bidi="ar-SY"/>
+        </w:rPr>
+        <w:t xml:space="preserve"> </w:t>
+      </w:r>
+      <w:proofErr w:type="spellStart"/>
+      <w:r>
+        <w:rPr>
+          <w:lang w:bidi="ar-SY"/>
+        </w:rPr>
+        <w:t>get_high_average</w:t>
+      </w:r>
+      <w:proofErr w:type="spellEnd"/>
+      <w:r>
+        <w:rPr>
+          <w:lang w:bidi="ar-SY"/>
+        </w:rPr>
+        <w:t xml:space="preserve"> </w:t>
+      </w:r>
+    </w:p>
+    <w:p>
+      <w:pPr>
+        <w:pStyle w:val="Heading2"/>
+        <w:rPr>
+          <w:rtl/>
+          <w:lang w:bidi="ar-SY"/>
+        </w:rPr>
+      </w:pPr>
+      <w:r>
+        <w:rPr>
+          <w:rFonts w:hint="cs"/>
+          <w:rtl/>
+          <w:lang w:bidi="ar-SY"/>
+        </w:rPr>
+        <w:t>تابع يأخذ وسيط ويعيد قائمة بأسماء الطلاب مرتبة تنازلياً وفقاً لقيمة المعدل التراكمي</w:t>
+      </w:r>
+      <w:r>
+        <w:rPr>
+          <w:lang w:bidi="ar-SY"/>
+        </w:rPr>
+        <w:t xml:space="preserve"> </w:t>
+      </w:r>
+      <w:proofErr w:type="spellStart"/>
+      <w:r>
+        <w:rPr>
+          <w:lang w:bidi="ar-SY"/>
+        </w:rPr>
+        <w:t>list_name_descending</w:t>
+      </w:r>
+      <w:proofErr w:type="spellEnd"/>
+    </w:p>
+    <w:p>
+      <w:pPr>
+        <w:pStyle w:val="Heading2"/>
+        <w:rPr>
+          <w:rtl/>
+          <w:lang w:bidi="ar-SY"/>
+        </w:rPr>
+      </w:pPr>
+      <w:r>
+        <w:rPr>
+          <w:rFonts w:hint="cs"/>
+          <w:rtl/>
+          <w:lang w:bidi="ar-SY"/>
+        </w:rPr>
+        <w:t>تابع يأخذ وسيط ويعيد قائمة بأسماء الطلاب الثلاث ذات المعدل الأعلى مرتبة تصاعدياً</w:t>
+      </w:r>
+      <w:r>
+        <w:rPr>
+          <w:lang w:bidi="ar-SY"/>
+        </w:rPr>
+        <w:t xml:space="preserve"> </w:t>
+      </w:r>
+      <w:proofErr w:type="spellStart"/>
+      <w:r>
+        <w:rPr>
+          <w:lang w:bidi="ar-SY"/>
+        </w:rPr>
+        <w:t>high_three_average</w:t>
+      </w:r>
+      <w:proofErr w:type="spellEnd"/>
+      <w:r>
+        <w:rPr>
+          <w:lang w:bidi="ar-SY"/>
+        </w:rPr>
+        <w:t xml:space="preserve"> </w:t>
+      </w:r>
+    </w:p>
+    <w:p>
+      <w:pPr>
+        <w:pStyle w:val="Heading2"/>
+        <w:rPr>
+          <w:rFonts w:hint="cs"/>
+          <w:rtl/>
+          <w:lang w:bidi="ar-SY"/>
+        </w:rPr>
+      </w:pPr>
+      <w:r>
+        <w:rPr>
+          <w:rFonts w:hint="cs"/>
+          <w:rtl/>
+          <w:lang w:bidi="ar-SY"/>
+        </w:rPr>
+        <w:t>تابع يأخذ وسيطين</w:t>
+      </w:r>
+      <w:r>
+        <w:rPr>
+          <w:rFonts w:hint="cs"/>
+          <w:rtl/>
+          <w:lang w:bidi="ar-SY"/>
+        </w:rPr>
+        <w:t>ويقوم بكتابة معلومات القاموس في الملف</w:t>
+      </w:r>
+      <w:r>
+        <w:t xml:space="preserve"> </w:t>
+      </w:r>
+      <w:proofErr w:type="spellStart"/>
+      <w:r>
+        <w:rPr>
+          <w:lang w:bidi="ar-SY"/>
+        </w:rPr>
+        <w:t>write_to_file</w:t>
+      </w:r>
+      <w:proofErr w:type="spellEnd"/>
+      <w:r>
+        <w:rPr>
+          <w:lang w:bidi="ar-SY"/>
+        </w:rPr>
+        <w:t xml:space="preserve">  </w:t>
+      </w:r>
+    </w:p>
+    <w:p>
+      <w:pPr>
+        <w:bidi w:val="0"/>
+        <w:rPr>
+          <w:lang w:bidi="ar-SY"/>
+        </w:rPr>
+      </w:pPr>
+      <w:r>
+        <w:rPr>
+          <w:lang w:bidi="ar-SY"/>
+        </w:rPr>
+        <w:tab/>
+      </w:r>
+      <w:r>
+        <w:rPr>
+          <w:lang w:bidi="ar-SY"/>
+        </w:rPr>
+        <w:tab/>
+      </w:r>
+    </w:p>
+    <w:p>
+      <w:pPr>
+        <w:rPr>
+          <w:rtl/>
+          <w:lang w:bidi="ar-SY"/>
+        </w:rPr>
+      </w:pPr>
+    </w:p>
+    <w:p>
+      <w:pPr>
+        <w:rPr>
+          <w:sz w:val="28"/>
+          <w:szCs w:val="28"/>
+          <w:rtl/>
+          <w:lang w:bidi="ar-SY"/>
+        </w:rPr>
       </w:pPr>
     </w:p>
     <w:sectPr>
-      <w:headerReference w:type="first" r:id="rId9"/>
+      <w:headerReference w:type="default" r:id="rId9"/>
+      <w:footerReference w:type="default" r:id="rId10"/>
+      <w:headerReference w:type="first" r:id="rId11"/>
       <w:pgSz w:w="11906" w:h="16838"/>
-      <w:pgMar w:top="720" w:right="720" w:bottom="720" w:left="720" w:header="708" w:footer="708" w:gutter="0"/>
+      <w:pgMar w:top="720" w:right="720" w:bottom="810" w:left="720" w:header="708" w:footer="78" w:gutter="0"/>
       <w:pgNumType w:start="0"/>
       <w:cols w:space="708"/>
       <w:titlePg/>
@@ -3752,7 +4713,7 @@
 </file>
 
 <file path=word/endnotes.xml><?xml version="1.0" encoding="utf-8"?>
-<w:endnotes xmlns:wpc="http://schemas.microsoft.com/office/word/2010/wordprocessingCanvas" xmlns:cx="http://schemas.microsoft.com/office/drawing/2014/chartex" xmlns:cx1="http://schemas.microsoft.com/office/drawing/2015/9/8/chartex" xmlns:cx2="http://schemas.microsoft.com/office/drawing/2015/10/21/chartex" xmlns:cx3="http://schemas.microsoft.com/office/drawing/2016/5/9/chartex" xmlns:cx4="http://schemas.microsoft.com/office/drawing/2016/5/10/chartex" xmlns:cx5="http://schemas.microsoft.com/office/drawing/2016/5/11/chartex" xmlns:cx6="http://schemas.microsoft.com/office/drawing/2016/5/12/chartex" xmlns:cx7="http://schemas.microsoft.com/office/drawing/2016/5/13/chartex" xmlns:cx8="http://schemas.microsoft.com/office/drawing/2016/5/14/chartex" xmlns:mc="http://schemas.openxmlformats.org/markup-compatibility/2006" xmlns:aink="http://schemas.microsoft.com/office/drawing/2016/ink" xmlns:am3d="http://schemas.microsoft.com/office/drawing/2017/model3d" xmlns:o="urn:schemas-microsoft-com:office:office" xmlns:oel="http://schemas.microsoft.com/office/2019/extlst" xmlns:r="http://schemas.openxmlformats.org/officeDocument/2006/relationships" xmlns:m="http://schemas.openxmlformats.org/officeDocument/2006/math" xmlns:v="urn:schemas-microsoft-com:vml" xmlns:wp14="http://schemas.microsoft.com/office/word/2010/wordprocessingDrawing" xmlns:wp="http://schemas.openxmlformats.org/drawingml/2006/wordprocessingDrawing" xmlns:w10="urn:schemas-microsoft-com:office:word" xmlns:w="http://schemas.openxmlformats.org/wordprocessingml/2006/main" xmlns:w14="http://schemas.microsoft.com/office/word/2010/wordml" xmlns:w15="http://schemas.microsoft.com/office/word/2012/wordml" xmlns:w16cex="http://schemas.microsoft.com/office/word/2018/wordml/cex" xmlns:w16cid="http://schemas.microsoft.com/office/word/2016/wordml/cid" xmlns:w16="http://schemas.microsoft.com/office/word/2018/wordml" xmlns:w16sdtdh="http://schemas.microsoft.com/office/word/2020/wordml/sdtdatahash" xmlns:w16se="http://schemas.microsoft.com/office/word/2015/wordml/symex" xmlns:wpg="http://schemas.microsoft.com/office/word/2010/wordprocessingGroup" xmlns:wpi="http://schemas.microsoft.com/office/word/2010/wordprocessingInk" xmlns:wne="http://schemas.microsoft.com/office/word/2006/wordml" xmlns:wps="http://schemas.microsoft.com/office/word/2010/wordprocessingShape" mc:Ignorable="w14 w15 w16se w16cid w16 w16cex w16sdtdh wp14">
+<w:endnotes xmlns:wpc="http://schemas.microsoft.com/office/word/2010/wordprocessingCanvas" xmlns:cx="http://schemas.microsoft.com/office/drawing/2014/chartex" xmlns:mc="http://schemas.openxmlformats.org/markup-compatibility/2006" xmlns:o="urn:schemas-microsoft-com:office:office" xmlns:r="http://schemas.openxmlformats.org/officeDocument/2006/relationships" xmlns:m="http://schemas.openxmlformats.org/officeDocument/2006/math" xmlns:v="urn:schemas-microsoft-com:vml" xmlns:wp14="http://schemas.microsoft.com/office/word/2010/wordprocessingDrawing" xmlns:wp="http://schemas.openxmlformats.org/drawingml/2006/wordprocessingDrawing" xmlns:w10="urn:schemas-microsoft-com:office:word" xmlns:w="http://schemas.openxmlformats.org/wordprocessingml/2006/main" xmlns:w14="http://schemas.microsoft.com/office/word/2010/wordml" xmlns:w15="http://schemas.microsoft.com/office/word/2012/wordml" xmlns:w16se="http://schemas.microsoft.com/office/word/2015/wordml/symex" xmlns:wpg="http://schemas.microsoft.com/office/word/2010/wordprocessingGroup" xmlns:wpi="http://schemas.microsoft.com/office/word/2010/wordprocessingInk" xmlns:wne="http://schemas.microsoft.com/office/word/2006/wordml" xmlns:wps="http://schemas.microsoft.com/office/word/2010/wordprocessingShape" mc:Ignorable="w14 w15 w16se wp14">
   <w:endnote w:type="separator" w:id="-1">
     <w:p>
       <w:pPr>
@@ -3776,8 +4737,90 @@
 </w:endnotes>
 </file>
 
+<file path=word/footer1.xml><?xml version="1.0" encoding="utf-8"?>
+<w:ftr xmlns:wpc="http://schemas.microsoft.com/office/word/2010/wordprocessingCanvas" xmlns:cx="http://schemas.microsoft.com/office/drawing/2014/chartex" xmlns:mc="http://schemas.openxmlformats.org/markup-compatibility/2006" xmlns:o="urn:schemas-microsoft-com:office:office" xmlns:r="http://schemas.openxmlformats.org/officeDocument/2006/relationships" xmlns:m="http://schemas.openxmlformats.org/officeDocument/2006/math" xmlns:v="urn:schemas-microsoft-com:vml" xmlns:wp14="http://schemas.microsoft.com/office/word/2010/wordprocessingDrawing" xmlns:wp="http://schemas.openxmlformats.org/drawingml/2006/wordprocessingDrawing" xmlns:w10="urn:schemas-microsoft-com:office:word" xmlns:w="http://schemas.openxmlformats.org/wordprocessingml/2006/main" xmlns:w14="http://schemas.microsoft.com/office/word/2010/wordml" xmlns:w15="http://schemas.microsoft.com/office/word/2012/wordml" xmlns:w16se="http://schemas.microsoft.com/office/word/2015/wordml/symex" xmlns:wpg="http://schemas.microsoft.com/office/word/2010/wordprocessingGroup" xmlns:wpi="http://schemas.microsoft.com/office/word/2010/wordprocessingInk" xmlns:wne="http://schemas.microsoft.com/office/word/2006/wordml" xmlns:wps="http://schemas.microsoft.com/office/word/2010/wordprocessingShape" mc:Ignorable="w14 w15 w16se wp14">
+  <w:sdt>
+    <w:sdtPr>
+      <w:rPr>
+        <w:rtl/>
+      </w:rPr>
+      <w:id w:val="1950816992"/>
+      <w:docPartObj>
+        <w:docPartGallery w:val="Page Numbers (Bottom of Page)"/>
+        <w:docPartUnique/>
+      </w:docPartObj>
+    </w:sdtPr>
+    <w:sdtEndPr>
+      <w:rPr>
+        <w:color w:val="7F7F7F" w:themeColor="background1" w:themeShade="7F"/>
+        <w:spacing w:val="60"/>
+      </w:rPr>
+    </w:sdtEndPr>
+    <w:sdtContent>
+      <w:p>
+        <w:pPr>
+          <w:pStyle w:val="Footer"/>
+          <w:pBdr>
+            <w:top w:val="single" w:sz="4" w:space="1" w:color="D9D9D9" w:themeColor="background1" w:themeShade="D9"/>
+          </w:pBdr>
+          <w:rPr>
+            <w:b/>
+            <w:bCs/>
+          </w:rPr>
+        </w:pPr>
+        <w:r>
+          <w:fldChar w:fldCharType="begin"/>
+        </w:r>
+        <w:r>
+          <w:instrText xml:space="preserve"> PAGE   \* MERGEFORMAT </w:instrText>
+        </w:r>
+        <w:r>
+          <w:fldChar w:fldCharType="separate"/>
+        </w:r>
+        <w:r>
+          <w:rPr>
+            <w:b/>
+            <w:bCs/>
+            <w:noProof/>
+            <w:rtl/>
+          </w:rPr>
+          <w:t>2</w:t>
+        </w:r>
+        <w:r>
+          <w:rPr>
+            <w:b/>
+            <w:bCs/>
+            <w:noProof/>
+          </w:rPr>
+          <w:fldChar w:fldCharType="end"/>
+        </w:r>
+        <w:r>
+          <w:rPr>
+            <w:b/>
+            <w:bCs/>
+          </w:rPr>
+          <w:t xml:space="preserve"> | </w:t>
+        </w:r>
+        <w:r>
+          <w:rPr>
+            <w:color w:val="7F7F7F" w:themeColor="background1" w:themeShade="7F"/>
+            <w:spacing w:val="60"/>
+          </w:rPr>
+          <w:t>Page</w:t>
+        </w:r>
+      </w:p>
+    </w:sdtContent>
+  </w:sdt>
+  <w:p>
+    <w:pPr>
+      <w:pStyle w:val="Footer"/>
+    </w:pPr>
+  </w:p>
+</w:ftr>
+</file>
+
 <file path=word/footnotes.xml><?xml version="1.0" encoding="utf-8"?>
-<w:footnotes xmlns:wpc="http://schemas.microsoft.com/office/word/2010/wordprocessingCanvas" xmlns:cx="http://schemas.microsoft.com/office/drawing/2014/chartex" xmlns:cx1="http://schemas.microsoft.com/office/drawing/2015/9/8/chartex" xmlns:cx2="http://schemas.microsoft.com/office/drawing/2015/10/21/chartex" xmlns:cx3="http://schemas.microsoft.com/office/drawing/2016/5/9/chartex" xmlns:cx4="http://schemas.microsoft.com/office/drawing/2016/5/10/chartex" xmlns:cx5="http://schemas.microsoft.com/office/drawing/2016/5/11/chartex" xmlns:cx6="http://schemas.microsoft.com/office/drawing/2016/5/12/chartex" xmlns:cx7="http://schemas.microsoft.com/office/drawing/2016/5/13/chartex" xmlns:cx8="http://schemas.microsoft.com/office/drawing/2016/5/14/chartex" xmlns:mc="http://schemas.openxmlformats.org/markup-compatibility/2006" xmlns:aink="http://schemas.microsoft.com/office/drawing/2016/ink" xmlns:am3d="http://schemas.microsoft.com/office/drawing/2017/model3d" xmlns:o="urn:schemas-microsoft-com:office:office" xmlns:oel="http://schemas.microsoft.com/office/2019/extlst" xmlns:r="http://schemas.openxmlformats.org/officeDocument/2006/relationships" xmlns:m="http://schemas.openxmlformats.org/officeDocument/2006/math" xmlns:v="urn:schemas-microsoft-com:vml" xmlns:wp14="http://schemas.microsoft.com/office/word/2010/wordprocessingDrawing" xmlns:wp="http://schemas.openxmlformats.org/drawingml/2006/wordprocessingDrawing" xmlns:w10="urn:schemas-microsoft-com:office:word" xmlns:w="http://schemas.openxmlformats.org/wordprocessingml/2006/main" xmlns:w14="http://schemas.microsoft.com/office/word/2010/wordml" xmlns:w15="http://schemas.microsoft.com/office/word/2012/wordml" xmlns:w16cex="http://schemas.microsoft.com/office/word/2018/wordml/cex" xmlns:w16cid="http://schemas.microsoft.com/office/word/2016/wordml/cid" xmlns:w16="http://schemas.microsoft.com/office/word/2018/wordml" xmlns:w16sdtdh="http://schemas.microsoft.com/office/word/2020/wordml/sdtdatahash" xmlns:w16se="http://schemas.microsoft.com/office/word/2015/wordml/symex" xmlns:wpg="http://schemas.microsoft.com/office/word/2010/wordprocessingGroup" xmlns:wpi="http://schemas.microsoft.com/office/word/2010/wordprocessingInk" xmlns:wne="http://schemas.microsoft.com/office/word/2006/wordml" xmlns:wps="http://schemas.microsoft.com/office/word/2010/wordprocessingShape" mc:Ignorable="w14 w15 w16se w16cid w16 w16cex w16sdtdh wp14">
+<w:footnotes xmlns:wpc="http://schemas.microsoft.com/office/word/2010/wordprocessingCanvas" xmlns:cx="http://schemas.microsoft.com/office/drawing/2014/chartex" xmlns:mc="http://schemas.openxmlformats.org/markup-compatibility/2006" xmlns:o="urn:schemas-microsoft-com:office:office" xmlns:r="http://schemas.openxmlformats.org/officeDocument/2006/relationships" xmlns:m="http://schemas.openxmlformats.org/officeDocument/2006/math" xmlns:v="urn:schemas-microsoft-com:vml" xmlns:wp14="http://schemas.microsoft.com/office/word/2010/wordprocessingDrawing" xmlns:wp="http://schemas.openxmlformats.org/drawingml/2006/wordprocessingDrawing" xmlns:w10="urn:schemas-microsoft-com:office:word" xmlns:w="http://schemas.openxmlformats.org/wordprocessingml/2006/main" xmlns:w14="http://schemas.microsoft.com/office/word/2010/wordml" xmlns:w15="http://schemas.microsoft.com/office/word/2012/wordml" xmlns:w16se="http://schemas.microsoft.com/office/word/2015/wordml/symex" xmlns:wpg="http://schemas.microsoft.com/office/word/2010/wordprocessingGroup" xmlns:wpi="http://schemas.microsoft.com/office/word/2010/wordprocessingInk" xmlns:wne="http://schemas.microsoft.com/office/word/2006/wordml" xmlns:wps="http://schemas.microsoft.com/office/word/2010/wordprocessingShape" mc:Ignorable="w14 w15 w16se wp14">
   <w:footnote w:type="separator" w:id="-1">
     <w:p>
       <w:pPr>
@@ -3802,7 +4845,139 @@
 </file>
 
 <file path=word/header1.xml><?xml version="1.0" encoding="utf-8"?>
-<w:hdr xmlns:wpc="http://schemas.microsoft.com/office/word/2010/wordprocessingCanvas" xmlns:cx="http://schemas.microsoft.com/office/drawing/2014/chartex" xmlns:cx1="http://schemas.microsoft.com/office/drawing/2015/9/8/chartex" xmlns:cx2="http://schemas.microsoft.com/office/drawing/2015/10/21/chartex" xmlns:cx3="http://schemas.microsoft.com/office/drawing/2016/5/9/chartex" xmlns:cx4="http://schemas.microsoft.com/office/drawing/2016/5/10/chartex" xmlns:cx5="http://schemas.microsoft.com/office/drawing/2016/5/11/chartex" xmlns:cx6="http://schemas.microsoft.com/office/drawing/2016/5/12/chartex" xmlns:cx7="http://schemas.microsoft.com/office/drawing/2016/5/13/chartex" xmlns:cx8="http://schemas.microsoft.com/office/drawing/2016/5/14/chartex" xmlns:mc="http://schemas.openxmlformats.org/markup-compatibility/2006" xmlns:aink="http://schemas.microsoft.com/office/drawing/2016/ink" xmlns:am3d="http://schemas.microsoft.com/office/drawing/2017/model3d" xmlns:o="urn:schemas-microsoft-com:office:office" xmlns:oel="http://schemas.microsoft.com/office/2019/extlst" xmlns:r="http://schemas.openxmlformats.org/officeDocument/2006/relationships" xmlns:m="http://schemas.openxmlformats.org/officeDocument/2006/math" xmlns:v="urn:schemas-microsoft-com:vml" xmlns:wp14="http://schemas.microsoft.com/office/word/2010/wordprocessingDrawing" xmlns:wp="http://schemas.openxmlformats.org/drawingml/2006/wordprocessingDrawing" xmlns:w10="urn:schemas-microsoft-com:office:word" xmlns:w="http://schemas.openxmlformats.org/wordprocessingml/2006/main" xmlns:w14="http://schemas.microsoft.com/office/word/2010/wordml" xmlns:w15="http://schemas.microsoft.com/office/word/2012/wordml" xmlns:w16cex="http://schemas.microsoft.com/office/word/2018/wordml/cex" xmlns:w16cid="http://schemas.microsoft.com/office/word/2016/wordml/cid" xmlns:w16="http://schemas.microsoft.com/office/word/2018/wordml" xmlns:w16sdtdh="http://schemas.microsoft.com/office/word/2020/wordml/sdtdatahash" xmlns:w16se="http://schemas.microsoft.com/office/word/2015/wordml/symex" xmlns:wpg="http://schemas.microsoft.com/office/word/2010/wordprocessingGroup" xmlns:wpi="http://schemas.microsoft.com/office/word/2010/wordprocessingInk" xmlns:wne="http://schemas.microsoft.com/office/word/2006/wordml" xmlns:wps="http://schemas.microsoft.com/office/word/2010/wordprocessingShape" mc:Ignorable="w14 w15 w16se w16cid w16 w16cex w16sdtdh wp14">
+<w:hdr xmlns:wpc="http://schemas.microsoft.com/office/word/2010/wordprocessingCanvas" xmlns:cx="http://schemas.microsoft.com/office/drawing/2014/chartex" xmlns:mc="http://schemas.openxmlformats.org/markup-compatibility/2006" xmlns:o="urn:schemas-microsoft-com:office:office" xmlns:r="http://schemas.openxmlformats.org/officeDocument/2006/relationships" xmlns:m="http://schemas.openxmlformats.org/officeDocument/2006/math" xmlns:v="urn:schemas-microsoft-com:vml" xmlns:wp14="http://schemas.microsoft.com/office/word/2010/wordprocessingDrawing" xmlns:wp="http://schemas.openxmlformats.org/drawingml/2006/wordprocessingDrawing" xmlns:w10="urn:schemas-microsoft-com:office:word" xmlns:w="http://schemas.openxmlformats.org/wordprocessingml/2006/main" xmlns:w14="http://schemas.microsoft.com/office/word/2010/wordml" xmlns:w15="http://schemas.microsoft.com/office/word/2012/wordml" xmlns:w16se="http://schemas.microsoft.com/office/word/2015/wordml/symex" xmlns:wpg="http://schemas.microsoft.com/office/word/2010/wordprocessingGroup" xmlns:wpi="http://schemas.microsoft.com/office/word/2010/wordprocessingInk" xmlns:wne="http://schemas.microsoft.com/office/word/2006/wordml" xmlns:wps="http://schemas.microsoft.com/office/word/2010/wordprocessingShape" mc:Ignorable="w14 w15 w16se wp14">
+  <w:p>
+    <w:pPr>
+      <w:pStyle w:val="Header"/>
+      <w:rPr>
+        <w:rFonts w:hint="cs"/>
+        <w:rtl/>
+        <w:lang w:bidi="ar-SY"/>
+      </w:rPr>
+    </w:pPr>
+    <w:r>
+      <w:rPr>
+        <w:noProof/>
+        <w:color w:val="4472C4" w:themeColor="accent1"/>
+      </w:rPr>
+      <w:drawing>
+        <wp:anchor distT="0" distB="0" distL="114300" distR="114300" simplePos="0" relativeHeight="251661312" behindDoc="0" locked="0" layoutInCell="1" allowOverlap="1" wp14:anchorId="28744079" wp14:editId="0892F244">
+          <wp:simplePos x="0" y="0"/>
+          <wp:positionH relativeFrom="column">
+            <wp:posOffset>-219075</wp:posOffset>
+          </wp:positionH>
+          <wp:positionV relativeFrom="paragraph">
+            <wp:posOffset>-278130</wp:posOffset>
+          </wp:positionV>
+          <wp:extent cx="1762125" cy="1057275"/>
+          <wp:effectExtent l="0" t="0" r="9525" b="9525"/>
+          <wp:wrapSquare wrapText="bothSides"/>
+          <wp:docPr id="18" name="Picture 18" descr="A logo for a university&#10;&#10;AI-generated content may be incorrect."/>
+          <wp:cNvGraphicFramePr>
+            <a:graphicFrameLocks xmlns:a="http://schemas.openxmlformats.org/drawingml/2006/main" noChangeAspect="1"/>
+          </wp:cNvGraphicFramePr>
+          <a:graphic xmlns:a="http://schemas.openxmlformats.org/drawingml/2006/main">
+            <a:graphicData uri="http://schemas.openxmlformats.org/drawingml/2006/picture">
+              <pic:pic xmlns:pic="http://schemas.openxmlformats.org/drawingml/2006/picture">
+                <pic:nvPicPr>
+                  <pic:cNvPr id="2" name="Picture 2" descr="A logo for a university&#10;&#10;AI-generated content may be incorrect."/>
+                  <pic:cNvPicPr/>
+                </pic:nvPicPr>
+                <pic:blipFill>
+                  <a:blip r:embed="rId1">
+                    <a:extLst>
+                      <a:ext uri="{28A0092B-C50C-407E-A947-70E740481C1C}">
+                        <a14:useLocalDpi xmlns:a14="http://schemas.microsoft.com/office/drawing/2010/main" val="0"/>
+                      </a:ext>
+                    </a:extLst>
+                  </a:blip>
+                  <a:stretch>
+                    <a:fillRect/>
+                  </a:stretch>
+                </pic:blipFill>
+                <pic:spPr>
+                  <a:xfrm>
+                    <a:off x="0" y="0"/>
+                    <a:ext cx="1762125" cy="1057275"/>
+                  </a:xfrm>
+                  <a:prstGeom prst="rect">
+                    <a:avLst/>
+                  </a:prstGeom>
+                  <a:ln>
+                    <a:noFill/>
+                  </a:ln>
+                  <a:effectLst>
+                    <a:softEdge rad="112500"/>
+                  </a:effectLst>
+                </pic:spPr>
+              </pic:pic>
+            </a:graphicData>
+          </a:graphic>
+          <wp14:sizeRelV relativeFrom="margin">
+            <wp14:pctHeight>0</wp14:pctHeight>
+          </wp14:sizeRelV>
+        </wp:anchor>
+      </w:drawing>
+    </w:r>
+    <w:r>
+      <w:rPr>
+        <w:rFonts w:hint="cs"/>
+        <w:rtl/>
+        <w:lang w:bidi="ar-SY"/>
+      </w:rPr>
+      <w:t>الجمهورية العربية السورية</w:t>
+    </w:r>
+  </w:p>
+  <w:p>
+    <w:pPr>
+      <w:pStyle w:val="Header"/>
+      <w:rPr>
+        <w:rtl/>
+        <w:lang w:bidi="ar-SY"/>
+      </w:rPr>
+    </w:pPr>
+    <w:r>
+      <w:rPr>
+        <w:rFonts w:hint="cs"/>
+        <w:rtl/>
+        <w:lang w:bidi="ar-SY"/>
+      </w:rPr>
+      <w:t>الجامعة الافتراضية السورية</w:t>
+    </w:r>
+  </w:p>
+  <w:p>
+    <w:pPr>
+      <w:pStyle w:val="Header"/>
+      <w:rPr>
+        <w:rtl/>
+        <w:lang w:bidi="ar-SY"/>
+      </w:rPr>
+    </w:pPr>
+  </w:p>
+  <w:p>
+    <w:pPr>
+      <w:pStyle w:val="Header"/>
+      <w:rPr>
+        <w:rFonts w:hint="cs"/>
+        <w:rtl/>
+        <w:lang w:bidi="ar-SY"/>
+      </w:rPr>
+    </w:pPr>
+  </w:p>
+  <w:p>
+    <w:pPr>
+      <w:pStyle w:val="Header"/>
+      <w:rPr>
+        <w:rFonts w:hint="cs"/>
+        <w:lang w:bidi="ar-SY"/>
+      </w:rPr>
+    </w:pPr>
+  </w:p>
+</w:hdr>
+</file>
+
+<file path=word/header2.xml><?xml version="1.0" encoding="utf-8"?>
+<w:hdr xmlns:wpc="http://schemas.microsoft.com/office/word/2010/wordprocessingCanvas" xmlns:cx="http://schemas.microsoft.com/office/drawing/2014/chartex" xmlns:mc="http://schemas.openxmlformats.org/markup-compatibility/2006" xmlns:o="urn:schemas-microsoft-com:office:office" xmlns:r="http://schemas.openxmlformats.org/officeDocument/2006/relationships" xmlns:m="http://schemas.openxmlformats.org/officeDocument/2006/math" xmlns:v="urn:schemas-microsoft-com:vml" xmlns:wp14="http://schemas.microsoft.com/office/word/2010/wordprocessingDrawing" xmlns:wp="http://schemas.openxmlformats.org/drawingml/2006/wordprocessingDrawing" xmlns:w10="urn:schemas-microsoft-com:office:word" xmlns:w="http://schemas.openxmlformats.org/wordprocessingml/2006/main" xmlns:w14="http://schemas.microsoft.com/office/word/2010/wordml" xmlns:w15="http://schemas.microsoft.com/office/word/2012/wordml" xmlns:w16se="http://schemas.microsoft.com/office/word/2015/wordml/symex" xmlns:wpg="http://schemas.microsoft.com/office/word/2010/wordprocessingGroup" xmlns:wpi="http://schemas.microsoft.com/office/word/2010/wordprocessingInk" xmlns:wne="http://schemas.microsoft.com/office/word/2006/wordml" xmlns:wps="http://schemas.microsoft.com/office/word/2010/wordprocessingShape" mc:Ignorable="w14 w15 w16se wp14">
   <w:p>
     <w:pPr>
       <w:pStyle w:val="Header"/>
@@ -3829,7 +5004,7 @@
           <wp:extent cx="1762125" cy="1409700"/>
           <wp:effectExtent l="0" t="0" r="9525" b="0"/>
           <wp:wrapSquare wrapText="bothSides"/>
-          <wp:docPr id="2" name="Picture 2" descr="A logo for a university&#10;&#10;AI-generated content may be incorrect."/>
+          <wp:docPr id="19" name="Picture 19" descr="A logo for a university&#10;&#10;AI-generated content may be incorrect."/>
           <wp:cNvGraphicFramePr>
             <a:graphicFrameLocks xmlns:a="http://schemas.openxmlformats.org/drawingml/2006/main" noChangeAspect="1"/>
           </wp:cNvGraphicFramePr>
@@ -3911,7 +5086,7 @@
 </file>
 
 <file path=word/numbering.xml><?xml version="1.0" encoding="utf-8"?>
-<w:numbering xmlns:wpc="http://schemas.microsoft.com/office/word/2010/wordprocessingCanvas" xmlns:cx="http://schemas.microsoft.com/office/drawing/2014/chartex" xmlns:cx1="http://schemas.microsoft.com/office/drawing/2015/9/8/chartex" xmlns:cx2="http://schemas.microsoft.com/office/drawing/2015/10/21/chartex" xmlns:cx3="http://schemas.microsoft.com/office/drawing/2016/5/9/chartex" xmlns:cx4="http://schemas.microsoft.com/office/drawing/2016/5/10/chartex" xmlns:cx5="http://schemas.microsoft.com/office/drawing/2016/5/11/chartex" xmlns:cx6="http://schemas.microsoft.com/office/drawing/2016/5/12/chartex" xmlns:cx7="http://schemas.microsoft.com/office/drawing/2016/5/13/chartex" xmlns:cx8="http://schemas.microsoft.com/office/drawing/2016/5/14/chartex" xmlns:mc="http://schemas.openxmlformats.org/markup-compatibility/2006" xmlns:aink="http://schemas.microsoft.com/office/drawing/2016/ink" xmlns:am3d="http://schemas.microsoft.com/office/drawing/2017/model3d" xmlns:o="urn:schemas-microsoft-com:office:office" xmlns:oel="http://schemas.microsoft.com/office/2019/extlst" xmlns:r="http://schemas.openxmlformats.org/officeDocument/2006/relationships" xmlns:m="http://schemas.openxmlformats.org/officeDocument/2006/math" xmlns:v="urn:schemas-microsoft-com:vml" xmlns:wp14="http://schemas.microsoft.com/office/word/2010/wordprocessingDrawing" xmlns:wp="http://schemas.openxmlformats.org/drawingml/2006/wordprocessingDrawing" xmlns:w10="urn:schemas-microsoft-com:office:word" xmlns:w="http://schemas.openxmlformats.org/wordprocessingml/2006/main" xmlns:w14="http://schemas.microsoft.com/office/word/2010/wordml" xmlns:w15="http://schemas.microsoft.com/office/word/2012/wordml" xmlns:w16cex="http://schemas.microsoft.com/office/word/2018/wordml/cex" xmlns:w16cid="http://schemas.microsoft.com/office/word/2016/wordml/cid" xmlns:w16="http://schemas.microsoft.com/office/word/2018/wordml" xmlns:w16sdtdh="http://schemas.microsoft.com/office/word/2020/wordml/sdtdatahash" xmlns:w16se="http://schemas.microsoft.com/office/word/2015/wordml/symex" xmlns:wpg="http://schemas.microsoft.com/office/word/2010/wordprocessingGroup" xmlns:wpi="http://schemas.microsoft.com/office/word/2010/wordprocessingInk" xmlns:wne="http://schemas.microsoft.com/office/word/2006/wordml" xmlns:wps="http://schemas.microsoft.com/office/word/2010/wordprocessingShape" mc:Ignorable="w14 w15 w16se w16cid w16 w16cex w16sdtdh wp14">
+<w:numbering xmlns:wpc="http://schemas.microsoft.com/office/word/2010/wordprocessingCanvas" xmlns:cx="http://schemas.microsoft.com/office/drawing/2014/chartex" xmlns:mc="http://schemas.openxmlformats.org/markup-compatibility/2006" xmlns:o="urn:schemas-microsoft-com:office:office" xmlns:r="http://schemas.openxmlformats.org/officeDocument/2006/relationships" xmlns:m="http://schemas.openxmlformats.org/officeDocument/2006/math" xmlns:v="urn:schemas-microsoft-com:vml" xmlns:wp14="http://schemas.microsoft.com/office/word/2010/wordprocessingDrawing" xmlns:wp="http://schemas.openxmlformats.org/drawingml/2006/wordprocessingDrawing" xmlns:w10="urn:schemas-microsoft-com:office:word" xmlns:w="http://schemas.openxmlformats.org/wordprocessingml/2006/main" xmlns:w14="http://schemas.microsoft.com/office/word/2010/wordml" xmlns:w15="http://schemas.microsoft.com/office/word/2012/wordml" xmlns:w16se="http://schemas.microsoft.com/office/word/2015/wordml/symex" xmlns:wpg="http://schemas.microsoft.com/office/word/2010/wordprocessingGroup" xmlns:wpi="http://schemas.microsoft.com/office/word/2010/wordprocessingInk" xmlns:wne="http://schemas.microsoft.com/office/word/2006/wordml" xmlns:wps="http://schemas.microsoft.com/office/word/2010/wordprocessingShape" mc:Ignorable="w14 w15 w16se wp14">
   <w:abstractNum w:abstractNumId="0" w15:restartNumberingAfterBreak="0">
     <w:nsid w:val="00AF7856"/>
     <w:multiLevelType w:val="hybridMultilevel"/>
@@ -3999,6 +5174,92 @@
     </w:lvl>
   </w:abstractNum>
   <w:abstractNum w:abstractNumId="1" w15:restartNumberingAfterBreak="0">
+    <w:nsid w:val="2252502A"/>
+    <w:multiLevelType w:val="hybridMultilevel"/>
+    <w:tmpl w:val="5082E788"/>
+    <w:lvl w:ilvl="0" w:tplc="04090019">
+      <w:start w:val="1"/>
+      <w:numFmt w:val="lowerLetter"/>
+      <w:lvlText w:val="%1."/>
+      <w:lvlJc w:val="left"/>
+      <w:pPr>
+        <w:ind w:left="1800" w:hanging="360"/>
+      </w:pPr>
+    </w:lvl>
+    <w:lvl w:ilvl="1" w:tplc="04090019" w:tentative="1">
+      <w:start w:val="1"/>
+      <w:numFmt w:val="lowerLetter"/>
+      <w:lvlText w:val="%2."/>
+      <w:lvlJc w:val="left"/>
+      <w:pPr>
+        <w:ind w:left="2520" w:hanging="360"/>
+      </w:pPr>
+    </w:lvl>
+    <w:lvl w:ilvl="2" w:tplc="0409001B" w:tentative="1">
+      <w:start w:val="1"/>
+      <w:numFmt w:val="lowerRoman"/>
+      <w:lvlText w:val="%3."/>
+      <w:lvlJc w:val="right"/>
+      <w:pPr>
+        <w:ind w:left="3240" w:hanging="180"/>
+      </w:pPr>
+    </w:lvl>
+    <w:lvl w:ilvl="3" w:tplc="0409000F" w:tentative="1">
+      <w:start w:val="1"/>
+      <w:numFmt w:val="decimal"/>
+      <w:lvlText w:val="%4."/>
+      <w:lvlJc w:val="left"/>
+      <w:pPr>
+        <w:ind w:left="3960" w:hanging="360"/>
+      </w:pPr>
+    </w:lvl>
+    <w:lvl w:ilvl="4" w:tplc="04090019" w:tentative="1">
+      <w:start w:val="1"/>
+      <w:numFmt w:val="lowerLetter"/>
+      <w:lvlText w:val="%5."/>
+      <w:lvlJc w:val="left"/>
+      <w:pPr>
+        <w:ind w:left="4680" w:hanging="360"/>
+      </w:pPr>
+    </w:lvl>
+    <w:lvl w:ilvl="5" w:tplc="0409001B" w:tentative="1">
+      <w:start w:val="1"/>
+      <w:numFmt w:val="lowerRoman"/>
+      <w:lvlText w:val="%6."/>
+      <w:lvlJc w:val="right"/>
+      <w:pPr>
+        <w:ind w:left="5400" w:hanging="180"/>
+      </w:pPr>
+    </w:lvl>
+    <w:lvl w:ilvl="6" w:tplc="0409000F" w:tentative="1">
+      <w:start w:val="1"/>
+      <w:numFmt w:val="decimal"/>
+      <w:lvlText w:val="%7."/>
+      <w:lvlJc w:val="left"/>
+      <w:pPr>
+        <w:ind w:left="6120" w:hanging="360"/>
+      </w:pPr>
+    </w:lvl>
+    <w:lvl w:ilvl="7" w:tplc="04090019" w:tentative="1">
+      <w:start w:val="1"/>
+      <w:numFmt w:val="lowerLetter"/>
+      <w:lvlText w:val="%8."/>
+      <w:lvlJc w:val="left"/>
+      <w:pPr>
+        <w:ind w:left="6840" w:hanging="360"/>
+      </w:pPr>
+    </w:lvl>
+    <w:lvl w:ilvl="8" w:tplc="0409001B" w:tentative="1">
+      <w:start w:val="1"/>
+      <w:numFmt w:val="lowerRoman"/>
+      <w:lvlText w:val="%9."/>
+      <w:lvlJc w:val="right"/>
+      <w:pPr>
+        <w:ind w:left="7560" w:hanging="180"/>
+      </w:pPr>
+    </w:lvl>
+  </w:abstractNum>
+  <w:abstractNum w:abstractNumId="2" w15:restartNumberingAfterBreak="0">
     <w:nsid w:val="2B785E65"/>
     <w:multiLevelType w:val="hybridMultilevel"/>
     <w:tmpl w:val="DB341004"/>
@@ -4084,10 +5345,10 @@
       </w:pPr>
     </w:lvl>
   </w:abstractNum>
-  <w:abstractNum w:abstractNumId="2" w15:restartNumberingAfterBreak="0">
-    <w:nsid w:val="58D6457B"/>
+  <w:abstractNum w:abstractNumId="3" w15:restartNumberingAfterBreak="0">
+    <w:nsid w:val="4F5E1783"/>
     <w:multiLevelType w:val="hybridMultilevel"/>
-    <w:tmpl w:val="BAA85C6A"/>
+    <w:tmpl w:val="B5E00710"/>
     <w:lvl w:ilvl="0" w:tplc="0409000F">
       <w:start w:val="1"/>
       <w:numFmt w:val="decimal"/>
@@ -4170,14 +5431,272 @@
       </w:pPr>
     </w:lvl>
   </w:abstractNum>
-  <w:num w:numId="1" w16cid:durableId="157700263">
+  <w:abstractNum w:abstractNumId="4" w15:restartNumberingAfterBreak="0">
+    <w:nsid w:val="52776136"/>
+    <w:multiLevelType w:val="hybridMultilevel"/>
+    <w:tmpl w:val="24786566"/>
+    <w:lvl w:ilvl="0" w:tplc="0409000F">
+      <w:start w:val="1"/>
+      <w:numFmt w:val="decimal"/>
+      <w:lvlText w:val="%1."/>
+      <w:lvlJc w:val="left"/>
+      <w:pPr>
+        <w:ind w:left="720" w:hanging="360"/>
+      </w:pPr>
+    </w:lvl>
+    <w:lvl w:ilvl="1" w:tplc="04090019" w:tentative="1">
+      <w:start w:val="1"/>
+      <w:numFmt w:val="lowerLetter"/>
+      <w:lvlText w:val="%2."/>
+      <w:lvlJc w:val="left"/>
+      <w:pPr>
+        <w:ind w:left="1440" w:hanging="360"/>
+      </w:pPr>
+    </w:lvl>
+    <w:lvl w:ilvl="2" w:tplc="0409001B" w:tentative="1">
+      <w:start w:val="1"/>
+      <w:numFmt w:val="lowerRoman"/>
+      <w:lvlText w:val="%3."/>
+      <w:lvlJc w:val="right"/>
+      <w:pPr>
+        <w:ind w:left="2160" w:hanging="180"/>
+      </w:pPr>
+    </w:lvl>
+    <w:lvl w:ilvl="3" w:tplc="0409000F" w:tentative="1">
+      <w:start w:val="1"/>
+      <w:numFmt w:val="decimal"/>
+      <w:lvlText w:val="%4."/>
+      <w:lvlJc w:val="left"/>
+      <w:pPr>
+        <w:ind w:left="2880" w:hanging="360"/>
+      </w:pPr>
+    </w:lvl>
+    <w:lvl w:ilvl="4" w:tplc="04090019" w:tentative="1">
+      <w:start w:val="1"/>
+      <w:numFmt w:val="lowerLetter"/>
+      <w:lvlText w:val="%5."/>
+      <w:lvlJc w:val="left"/>
+      <w:pPr>
+        <w:ind w:left="3600" w:hanging="360"/>
+      </w:pPr>
+    </w:lvl>
+    <w:lvl w:ilvl="5" w:tplc="0409001B" w:tentative="1">
+      <w:start w:val="1"/>
+      <w:numFmt w:val="lowerRoman"/>
+      <w:lvlText w:val="%6."/>
+      <w:lvlJc w:val="right"/>
+      <w:pPr>
+        <w:ind w:left="4320" w:hanging="180"/>
+      </w:pPr>
+    </w:lvl>
+    <w:lvl w:ilvl="6" w:tplc="0409000F" w:tentative="1">
+      <w:start w:val="1"/>
+      <w:numFmt w:val="decimal"/>
+      <w:lvlText w:val="%7."/>
+      <w:lvlJc w:val="left"/>
+      <w:pPr>
+        <w:ind w:left="5040" w:hanging="360"/>
+      </w:pPr>
+    </w:lvl>
+    <w:lvl w:ilvl="7" w:tplc="04090019" w:tentative="1">
+      <w:start w:val="1"/>
+      <w:numFmt w:val="lowerLetter"/>
+      <w:lvlText w:val="%8."/>
+      <w:lvlJc w:val="left"/>
+      <w:pPr>
+        <w:ind w:left="5760" w:hanging="360"/>
+      </w:pPr>
+    </w:lvl>
+    <w:lvl w:ilvl="8" w:tplc="0409001B" w:tentative="1">
+      <w:start w:val="1"/>
+      <w:numFmt w:val="lowerRoman"/>
+      <w:lvlText w:val="%9."/>
+      <w:lvlJc w:val="right"/>
+      <w:pPr>
+        <w:ind w:left="6480" w:hanging="180"/>
+      </w:pPr>
+    </w:lvl>
+  </w:abstractNum>
+  <w:abstractNum w:abstractNumId="5" w15:restartNumberingAfterBreak="0">
+    <w:nsid w:val="58D6457B"/>
+    <w:multiLevelType w:val="hybridMultilevel"/>
+    <w:tmpl w:val="D9923484"/>
+    <w:lvl w:ilvl="0" w:tplc="0409000F">
+      <w:start w:val="1"/>
+      <w:numFmt w:val="decimal"/>
+      <w:lvlText w:val="%1."/>
+      <w:lvlJc w:val="left"/>
+      <w:pPr>
+        <w:ind w:left="720" w:hanging="360"/>
+      </w:pPr>
+    </w:lvl>
+    <w:lvl w:ilvl="1" w:tplc="04090019">
+      <w:start w:val="1"/>
+      <w:numFmt w:val="lowerLetter"/>
+      <w:lvlText w:val="%2."/>
+      <w:lvlJc w:val="left"/>
+      <w:pPr>
+        <w:ind w:left="1440" w:hanging="360"/>
+      </w:pPr>
+    </w:lvl>
+    <w:lvl w:ilvl="2" w:tplc="0409001B" w:tentative="1">
+      <w:start w:val="1"/>
+      <w:numFmt w:val="lowerRoman"/>
+      <w:lvlText w:val="%3."/>
+      <w:lvlJc w:val="right"/>
+      <w:pPr>
+        <w:ind w:left="2160" w:hanging="180"/>
+      </w:pPr>
+    </w:lvl>
+    <w:lvl w:ilvl="3" w:tplc="0409000F" w:tentative="1">
+      <w:start w:val="1"/>
+      <w:numFmt w:val="decimal"/>
+      <w:lvlText w:val="%4."/>
+      <w:lvlJc w:val="left"/>
+      <w:pPr>
+        <w:ind w:left="2880" w:hanging="360"/>
+      </w:pPr>
+    </w:lvl>
+    <w:lvl w:ilvl="4" w:tplc="04090019" w:tentative="1">
+      <w:start w:val="1"/>
+      <w:numFmt w:val="lowerLetter"/>
+      <w:lvlText w:val="%5."/>
+      <w:lvlJc w:val="left"/>
+      <w:pPr>
+        <w:ind w:left="3600" w:hanging="360"/>
+      </w:pPr>
+    </w:lvl>
+    <w:lvl w:ilvl="5" w:tplc="0409001B" w:tentative="1">
+      <w:start w:val="1"/>
+      <w:numFmt w:val="lowerRoman"/>
+      <w:lvlText w:val="%6."/>
+      <w:lvlJc w:val="right"/>
+      <w:pPr>
+        <w:ind w:left="4320" w:hanging="180"/>
+      </w:pPr>
+    </w:lvl>
+    <w:lvl w:ilvl="6" w:tplc="0409000F" w:tentative="1">
+      <w:start w:val="1"/>
+      <w:numFmt w:val="decimal"/>
+      <w:lvlText w:val="%7."/>
+      <w:lvlJc w:val="left"/>
+      <w:pPr>
+        <w:ind w:left="5040" w:hanging="360"/>
+      </w:pPr>
+    </w:lvl>
+    <w:lvl w:ilvl="7" w:tplc="04090019" w:tentative="1">
+      <w:start w:val="1"/>
+      <w:numFmt w:val="lowerLetter"/>
+      <w:lvlText w:val="%8."/>
+      <w:lvlJc w:val="left"/>
+      <w:pPr>
+        <w:ind w:left="5760" w:hanging="360"/>
+      </w:pPr>
+    </w:lvl>
+    <w:lvl w:ilvl="8" w:tplc="0409001B" w:tentative="1">
+      <w:start w:val="1"/>
+      <w:numFmt w:val="lowerRoman"/>
+      <w:lvlText w:val="%9."/>
+      <w:lvlJc w:val="right"/>
+      <w:pPr>
+        <w:ind w:left="6480" w:hanging="180"/>
+      </w:pPr>
+    </w:lvl>
+  </w:abstractNum>
+  <w:abstractNum w:abstractNumId="6" w15:restartNumberingAfterBreak="0">
+    <w:nsid w:val="71B33238"/>
+    <w:multiLevelType w:val="hybridMultilevel"/>
+    <w:tmpl w:val="4072A374"/>
+    <w:lvl w:ilvl="0" w:tplc="0409000F">
+      <w:start w:val="1"/>
+      <w:numFmt w:val="decimal"/>
+      <w:lvlText w:val="%1."/>
+      <w:lvlJc w:val="left"/>
+      <w:pPr>
+        <w:ind w:left="720" w:hanging="360"/>
+      </w:pPr>
+    </w:lvl>
+    <w:lvl w:ilvl="1" w:tplc="04090019">
+      <w:start w:val="1"/>
+      <w:numFmt w:val="lowerLetter"/>
+      <w:lvlText w:val="%2."/>
+      <w:lvlJc w:val="left"/>
+      <w:pPr>
+        <w:ind w:left="1440" w:hanging="360"/>
+      </w:pPr>
+    </w:lvl>
+    <w:lvl w:ilvl="2" w:tplc="0409001B">
+      <w:start w:val="1"/>
+      <w:numFmt w:val="lowerRoman"/>
+      <w:lvlText w:val="%3."/>
+      <w:lvlJc w:val="right"/>
+      <w:pPr>
+        <w:ind w:left="2160" w:hanging="180"/>
+      </w:pPr>
+    </w:lvl>
+    <w:lvl w:ilvl="3" w:tplc="0409000F" w:tentative="1">
+      <w:start w:val="1"/>
+      <w:numFmt w:val="decimal"/>
+      <w:lvlText w:val="%4."/>
+      <w:lvlJc w:val="left"/>
+      <w:pPr>
+        <w:ind w:left="2880" w:hanging="360"/>
+      </w:pPr>
+    </w:lvl>
+    <w:lvl w:ilvl="4" w:tplc="04090019" w:tentative="1">
+      <w:start w:val="1"/>
+      <w:numFmt w:val="lowerLetter"/>
+      <w:lvlText w:val="%5."/>
+      <w:lvlJc w:val="left"/>
+      <w:pPr>
+        <w:ind w:left="3600" w:hanging="360"/>
+      </w:pPr>
+    </w:lvl>
+    <w:lvl w:ilvl="5" w:tplc="0409001B" w:tentative="1">
+      <w:start w:val="1"/>
+      <w:numFmt w:val="lowerRoman"/>
+      <w:lvlText w:val="%6."/>
+      <w:lvlJc w:val="right"/>
+      <w:pPr>
+        <w:ind w:left="4320" w:hanging="180"/>
+      </w:pPr>
+    </w:lvl>
+    <w:lvl w:ilvl="6" w:tplc="0409000F" w:tentative="1">
+      <w:start w:val="1"/>
+      <w:numFmt w:val="decimal"/>
+      <w:lvlText w:val="%7."/>
+      <w:lvlJc w:val="left"/>
+      <w:pPr>
+        <w:ind w:left="5040" w:hanging="360"/>
+      </w:pPr>
+    </w:lvl>
+    <w:lvl w:ilvl="7" w:tplc="04090019" w:tentative="1">
+      <w:start w:val="1"/>
+      <w:numFmt w:val="lowerLetter"/>
+      <w:lvlText w:val="%8."/>
+      <w:lvlJc w:val="left"/>
+      <w:pPr>
+        <w:ind w:left="5760" w:hanging="360"/>
+      </w:pPr>
+    </w:lvl>
+    <w:lvl w:ilvl="8" w:tplc="0409001B" w:tentative="1">
+      <w:start w:val="1"/>
+      <w:numFmt w:val="lowerRoman"/>
+      <w:lvlText w:val="%9."/>
+      <w:lvlJc w:val="right"/>
+      <w:pPr>
+        <w:ind w:left="6480" w:hanging="180"/>
+      </w:pPr>
+    </w:lvl>
+  </w:abstractNum>
+  <w:num w:numId="1">
+    <w:abstractNumId w:val="5"/>
+  </w:num>
+  <w:num w:numId="2">
     <w:abstractNumId w:val="2"/>
   </w:num>
-  <w:num w:numId="2" w16cid:durableId="471825036">
-    <w:abstractNumId w:val="1"/>
-  </w:num>
-  <w:num w:numId="3" w16cid:durableId="565532329">
-    <w:abstractNumId w:val="2"/>
+  <w:num w:numId="3">
+    <w:abstractNumId w:val="5"/>
     <w:lvlOverride w:ilvl="0">
       <w:startOverride w:val="1"/>
     </w:lvlOverride>
@@ -4206,14 +5725,26 @@
       <w:startOverride w:val="1"/>
     </w:lvlOverride>
   </w:num>
-  <w:num w:numId="4" w16cid:durableId="1335112916">
+  <w:num w:numId="4">
     <w:abstractNumId w:val="0"/>
+  </w:num>
+  <w:num w:numId="5">
+    <w:abstractNumId w:val="3"/>
+  </w:num>
+  <w:num w:numId="6">
+    <w:abstractNumId w:val="6"/>
+  </w:num>
+  <w:num w:numId="7">
+    <w:abstractNumId w:val="4"/>
+  </w:num>
+  <w:num w:numId="8">
+    <w:abstractNumId w:val="1"/>
   </w:num>
 </w:numbering>
 </file>
 
 <file path=word/styles.xml><?xml version="1.0" encoding="utf-8"?>
-<w:styles xmlns:mc="http://schemas.openxmlformats.org/markup-compatibility/2006" xmlns:r="http://schemas.openxmlformats.org/officeDocument/2006/relationships" xmlns:w="http://schemas.openxmlformats.org/wordprocessingml/2006/main" xmlns:w14="http://schemas.microsoft.com/office/word/2010/wordml" xmlns:w15="http://schemas.microsoft.com/office/word/2012/wordml" xmlns:w16cex="http://schemas.microsoft.com/office/word/2018/wordml/cex" xmlns:w16cid="http://schemas.microsoft.com/office/word/2016/wordml/cid" xmlns:w16="http://schemas.microsoft.com/office/word/2018/wordml" xmlns:w16sdtdh="http://schemas.microsoft.com/office/word/2020/wordml/sdtdatahash" xmlns:w16se="http://schemas.microsoft.com/office/word/2015/wordml/symex" mc:Ignorable="w14 w15 w16se w16cid w16 w16cex w16sdtdh">
+<w:styles xmlns:mc="http://schemas.openxmlformats.org/markup-compatibility/2006" xmlns:r="http://schemas.openxmlformats.org/officeDocument/2006/relationships" xmlns:w="http://schemas.openxmlformats.org/wordprocessingml/2006/main" xmlns:w14="http://schemas.microsoft.com/office/word/2010/wordml" xmlns:w15="http://schemas.microsoft.com/office/word/2012/wordml" xmlns:w16se="http://schemas.microsoft.com/office/word/2015/wordml/symex" mc:Ignorable="w14 w15 w16se">
   <w:docDefaults>
     <w:rPrDefault>
       <w:rPr>
@@ -4231,7 +5762,7 @@
       </w:pPr>
     </w:pPrDefault>
   </w:docDefaults>
-  <w:latentStyles w:defLockedState="0" w:defUIPriority="99" w:defSemiHidden="0" w:defUnhideWhenUsed="0" w:defQFormat="0" w:count="376">
+  <w:latentStyles w:defLockedState="0" w:defUIPriority="99" w:defSemiHidden="0" w:defUnhideWhenUsed="0" w:defQFormat="0" w:count="371">
     <w:lsdException w:name="Normal" w:uiPriority="0" w:qFormat="1"/>
     <w:lsdException w:name="heading 1" w:uiPriority="9" w:qFormat="1"/>
     <w:lsdException w:name="heading 2" w:semiHidden="1" w:uiPriority="9" w:unhideWhenUsed="1" w:qFormat="1"/>
@@ -4603,11 +6134,6 @@
     <w:lsdException w:name="List Table 5 Dark Accent 6" w:uiPriority="50"/>
     <w:lsdException w:name="List Table 6 Colorful Accent 6" w:uiPriority="51"/>
     <w:lsdException w:name="List Table 7 Colorful Accent 6" w:uiPriority="52"/>
-    <w:lsdException w:name="Mention" w:semiHidden="1" w:unhideWhenUsed="1"/>
-    <w:lsdException w:name="Smart Hyperlink" w:semiHidden="1" w:unhideWhenUsed="1"/>
-    <w:lsdException w:name="Hashtag" w:semiHidden="1" w:unhideWhenUsed="1"/>
-    <w:lsdException w:name="Unresolved Mention" w:semiHidden="1" w:unhideWhenUsed="1"/>
-    <w:lsdException w:name="Smart Link" w:semiHidden="1" w:unhideWhenUsed="1"/>
   </w:latentStyles>
   <w:style w:type="paragraph" w:default="1" w:styleId="Normal">
     <w:name w:val="Normal"/>
@@ -4644,7 +6170,6 @@
     <w:next w:val="Normal"/>
     <w:link w:val="Heading2Char"/>
     <w:uiPriority w:val="9"/>
-    <w:semiHidden/>
     <w:unhideWhenUsed/>
     <w:qFormat/>
     <w:rsid w:val="0025144D"/>
@@ -4819,6 +6344,7 @@
   <w:style w:type="character" w:default="1" w:styleId="DefaultParagraphFont">
     <w:name w:val="Default Paragraph Font"/>
     <w:uiPriority w:val="1"/>
+    <w:semiHidden/>
     <w:unhideWhenUsed/>
   </w:style>
   <w:style w:type="table" w:default="1" w:styleId="TableNormal">
@@ -4860,7 +6386,6 @@
     <w:basedOn w:val="DefaultParagraphFont"/>
     <w:link w:val="Heading2"/>
     <w:uiPriority w:val="9"/>
-    <w:semiHidden/>
     <w:rsid w:val="0025144D"/>
     <w:rPr>
       <w:rFonts w:asciiTheme="majorHAnsi" w:eastAsiaTheme="majorEastAsia" w:hAnsiTheme="majorHAnsi" w:cstheme="majorBidi"/>
@@ -5226,7 +6751,7 @@
 </file>
 
 <file path=word/glossary/document.xml><?xml version="1.0" encoding="utf-8"?>
-<w:glossaryDocument xmlns:wpc="http://schemas.microsoft.com/office/word/2010/wordprocessingCanvas" xmlns:cx="http://schemas.microsoft.com/office/drawing/2014/chartex" xmlns:cx1="http://schemas.microsoft.com/office/drawing/2015/9/8/chartex" xmlns:cx2="http://schemas.microsoft.com/office/drawing/2015/10/21/chartex" xmlns:cx3="http://schemas.microsoft.com/office/drawing/2016/5/9/chartex" xmlns:cx4="http://schemas.microsoft.com/office/drawing/2016/5/10/chartex" xmlns:cx5="http://schemas.microsoft.com/office/drawing/2016/5/11/chartex" xmlns:cx6="http://schemas.microsoft.com/office/drawing/2016/5/12/chartex" xmlns:cx7="http://schemas.microsoft.com/office/drawing/2016/5/13/chartex" xmlns:cx8="http://schemas.microsoft.com/office/drawing/2016/5/14/chartex" xmlns:mc="http://schemas.openxmlformats.org/markup-compatibility/2006" xmlns:aink="http://schemas.microsoft.com/office/drawing/2016/ink" xmlns:am3d="http://schemas.microsoft.com/office/drawing/2017/model3d" xmlns:o="urn:schemas-microsoft-com:office:office" xmlns:oel="http://schemas.microsoft.com/office/2019/extlst" xmlns:r="http://schemas.openxmlformats.org/officeDocument/2006/relationships" xmlns:m="http://schemas.openxmlformats.org/officeDocument/2006/math" xmlns:v="urn:schemas-microsoft-com:vml" xmlns:wp14="http://schemas.microsoft.com/office/word/2010/wordprocessingDrawing" xmlns:wp="http://schemas.openxmlformats.org/drawingml/2006/wordprocessingDrawing" xmlns:w10="urn:schemas-microsoft-com:office:word" xmlns:w="http://schemas.openxmlformats.org/wordprocessingml/2006/main" xmlns:w14="http://schemas.microsoft.com/office/word/2010/wordml" xmlns:w15="http://schemas.microsoft.com/office/word/2012/wordml" xmlns:w16cex="http://schemas.microsoft.com/office/word/2018/wordml/cex" xmlns:w16cid="http://schemas.microsoft.com/office/word/2016/wordml/cid" xmlns:w16="http://schemas.microsoft.com/office/word/2018/wordml" xmlns:w16sdtdh="http://schemas.microsoft.com/office/word/2020/wordml/sdtdatahash" xmlns:w16se="http://schemas.microsoft.com/office/word/2015/wordml/symex" xmlns:wpg="http://schemas.microsoft.com/office/word/2010/wordprocessingGroup" xmlns:wpi="http://schemas.microsoft.com/office/word/2010/wordprocessingInk" xmlns:wne="http://schemas.microsoft.com/office/word/2006/wordml" xmlns:wps="http://schemas.microsoft.com/office/word/2010/wordprocessingShape" mc:Ignorable="w14 w15 w16se w16cid w16 w16cex w16sdtdh wp14">
+<w:glossaryDocument xmlns:wpc="http://schemas.microsoft.com/office/word/2010/wordprocessingCanvas" xmlns:cx="http://schemas.microsoft.com/office/drawing/2014/chartex" xmlns:mc="http://schemas.openxmlformats.org/markup-compatibility/2006" xmlns:o="urn:schemas-microsoft-com:office:office" xmlns:r="http://schemas.openxmlformats.org/officeDocument/2006/relationships" xmlns:m="http://schemas.openxmlformats.org/officeDocument/2006/math" xmlns:v="urn:schemas-microsoft-com:vml" xmlns:wp14="http://schemas.microsoft.com/office/word/2010/wordprocessingDrawing" xmlns:wp="http://schemas.openxmlformats.org/drawingml/2006/wordprocessingDrawing" xmlns:w10="urn:schemas-microsoft-com:office:word" xmlns:w="http://schemas.openxmlformats.org/wordprocessingml/2006/main" xmlns:w14="http://schemas.microsoft.com/office/word/2010/wordml" xmlns:w15="http://schemas.microsoft.com/office/word/2012/wordml" xmlns:w16se="http://schemas.microsoft.com/office/word/2015/wordml/symex" xmlns:wpg="http://schemas.microsoft.com/office/word/2010/wordprocessingGroup" xmlns:wpi="http://schemas.microsoft.com/office/word/2010/wordprocessingInk" xmlns:wne="http://schemas.microsoft.com/office/word/2006/wordml" xmlns:wps="http://schemas.microsoft.com/office/word/2010/wordprocessingShape" mc:Ignorable="w14 w15 w16se wp14">
   <w:docParts>
     <w:docPart>
       <w:docPartPr>
@@ -5252,7 +6777,7 @@
             <w:rPr>
               <w:rFonts w:asciiTheme="majorHAnsi" w:eastAsiaTheme="majorEastAsia" w:hAnsiTheme="majorHAnsi" w:cstheme="majorBidi"/>
               <w:caps/>
-              <w:color w:val="156082" w:themeColor="accent1"/>
+              <w:color w:val="5B9BD5" w:themeColor="accent1"/>
               <w:sz w:val="80"/>
               <w:szCs w:val="80"/>
             </w:rPr>
@@ -5283,7 +6808,7 @@
           </w:pPr>
           <w:r>
             <w:rPr>
-              <w:color w:val="156082" w:themeColor="accent1"/>
+              <w:color w:val="5B9BD5" w:themeColor="accent1"/>
               <w:sz w:val="28"/>
               <w:szCs w:val="28"/>
             </w:rPr>
@@ -5297,7 +6822,14 @@
 </file>
 
 <file path=word/glossary/fontTable.xml><?xml version="1.0" encoding="utf-8"?>
-<w:fonts xmlns:mc="http://schemas.openxmlformats.org/markup-compatibility/2006" xmlns:r="http://schemas.openxmlformats.org/officeDocument/2006/relationships" xmlns:w="http://schemas.openxmlformats.org/wordprocessingml/2006/main" xmlns:w14="http://schemas.microsoft.com/office/word/2010/wordml" xmlns:w15="http://schemas.microsoft.com/office/word/2012/wordml" xmlns:w16cex="http://schemas.microsoft.com/office/word/2018/wordml/cex" xmlns:w16cid="http://schemas.microsoft.com/office/word/2016/wordml/cid" xmlns:w16="http://schemas.microsoft.com/office/word/2018/wordml" xmlns:w16sdtdh="http://schemas.microsoft.com/office/word/2020/wordml/sdtdatahash" xmlns:w16se="http://schemas.microsoft.com/office/word/2015/wordml/symex" mc:Ignorable="w14 w15 w16se w16cid w16 w16cex w16sdtdh">
+<w:fonts xmlns:mc="http://schemas.openxmlformats.org/markup-compatibility/2006" xmlns:r="http://schemas.openxmlformats.org/officeDocument/2006/relationships" xmlns:w="http://schemas.openxmlformats.org/wordprocessingml/2006/main" xmlns:w14="http://schemas.microsoft.com/office/word/2010/wordml" xmlns:w15="http://schemas.microsoft.com/office/word/2012/wordml" xmlns:w16se="http://schemas.microsoft.com/office/word/2015/wordml/symex" mc:Ignorable="w14 w15 w16se">
+  <w:font w:name="Times New Roman">
+    <w:panose1 w:val="02020603050405020304"/>
+    <w:charset w:val="00"/>
+    <w:family w:val="roman"/>
+    <w:pitch w:val="variable"/>
+    <w:sig w:usb0="E0002EFF" w:usb1="C000785B" w:usb2="00000009" w:usb3="00000000" w:csb0="000001FF" w:csb1="00000000"/>
+  </w:font>
   <w:font w:name="Calibri">
     <w:panose1 w:val="020F0502020204030204"/>
     <w:charset w:val="00"/>
@@ -5319,13 +6851,6 @@
     <w:pitch w:val="variable"/>
     <w:sig w:usb0="E4002EFF" w:usb1="C000247B" w:usb2="00000009" w:usb3="00000000" w:csb0="000001FF" w:csb1="00000000"/>
   </w:font>
-  <w:font w:name="Times New Roman">
-    <w:panose1 w:val="02020603050405020304"/>
-    <w:charset w:val="00"/>
-    <w:family w:val="roman"/>
-    <w:pitch w:val="variable"/>
-    <w:sig w:usb0="E0002EFF" w:usb1="C000785B" w:usb2="00000009" w:usb3="00000000" w:csb0="000001FF" w:csb1="00000000"/>
-  </w:font>
   <w:font w:name="Wingdings">
     <w:panose1 w:val="05000000000000000000"/>
     <w:charset w:val="02"/>
@@ -5333,23 +6858,11 @@
     <w:pitch w:val="variable"/>
     <w:sig w:usb0="00000000" w:usb1="10000000" w:usb2="00000000" w:usb3="00000000" w:csb0="80000000" w:csb1="00000000"/>
   </w:font>
-  <w:font w:name="Aptos">
-    <w:charset w:val="00"/>
-    <w:family w:val="swiss"/>
-    <w:pitch w:val="variable"/>
-    <w:sig w:usb0="20000287" w:usb1="00000003" w:usb2="00000000" w:usb3="00000000" w:csb0="0000019F" w:csb1="00000000"/>
-  </w:font>
-  <w:font w:name="Aptos Display">
-    <w:charset w:val="00"/>
-    <w:family w:val="swiss"/>
-    <w:pitch w:val="variable"/>
-    <w:sig w:usb0="20000287" w:usb1="00000003" w:usb2="00000000" w:usb3="00000000" w:csb0="0000019F" w:csb1="00000000"/>
-  </w:font>
 </w:fonts>
 </file>
 
 <file path=word/glossary/settings.xml><?xml version="1.0" encoding="utf-8"?>
-<w:settings xmlns:mc="http://schemas.openxmlformats.org/markup-compatibility/2006" xmlns:o="urn:schemas-microsoft-com:office:office" xmlns:r="http://schemas.openxmlformats.org/officeDocument/2006/relationships" xmlns:m="http://schemas.openxmlformats.org/officeDocument/2006/math" xmlns:v="urn:schemas-microsoft-com:vml" xmlns:w10="urn:schemas-microsoft-com:office:word" xmlns:w="http://schemas.openxmlformats.org/wordprocessingml/2006/main" xmlns:w14="http://schemas.microsoft.com/office/word/2010/wordml" xmlns:w15="http://schemas.microsoft.com/office/word/2012/wordml" xmlns:w16cex="http://schemas.microsoft.com/office/word/2018/wordml/cex" xmlns:w16cid="http://schemas.microsoft.com/office/word/2016/wordml/cid" xmlns:w16="http://schemas.microsoft.com/office/word/2018/wordml" xmlns:w16sdtdh="http://schemas.microsoft.com/office/word/2020/wordml/sdtdatahash" xmlns:w16se="http://schemas.microsoft.com/office/word/2015/wordml/symex" xmlns:sl="http://schemas.openxmlformats.org/schemaLibrary/2006/main" mc:Ignorable="w14 w15 w16se w16cid w16 w16cex w16sdtdh">
+<w:settings xmlns:mc="http://schemas.openxmlformats.org/markup-compatibility/2006" xmlns:o="urn:schemas-microsoft-com:office:office" xmlns:r="http://schemas.openxmlformats.org/officeDocument/2006/relationships" xmlns:m="http://schemas.openxmlformats.org/officeDocument/2006/math" xmlns:v="urn:schemas-microsoft-com:vml" xmlns:w10="urn:schemas-microsoft-com:office:word" xmlns:w="http://schemas.openxmlformats.org/wordprocessingml/2006/main" xmlns:w14="http://schemas.microsoft.com/office/word/2010/wordml" xmlns:w15="http://schemas.microsoft.com/office/word/2012/wordml" xmlns:w16se="http://schemas.microsoft.com/office/word/2015/wordml/symex" xmlns:sl="http://schemas.openxmlformats.org/schemaLibrary/2006/main" mc:Ignorable="w14 w15 w16se">
   <w:view w:val="normal"/>
   <w:defaultTabStop w:val="720"/>
   <w:characterSpacingControl w:val="doNotCompress"/>
@@ -5360,12 +6873,13 @@
     <w:compatSetting w:name="enableOpenTypeFeatures" w:uri="http://schemas.microsoft.com/office/word" w:val="1"/>
     <w:compatSetting w:name="doNotFlipMirrorIndents" w:uri="http://schemas.microsoft.com/office/word" w:val="1"/>
     <w:compatSetting w:name="differentiateMultirowTableHeaders" w:uri="http://schemas.microsoft.com/office/word" w:val="1"/>
-    <w:compatSetting w:name="useWord2013TrackBottomHyphenation" w:uri="http://schemas.microsoft.com/office/word" w:val="0"/>
   </w:compat>
   <w:rsids>
     <w:rsidRoot w:val="00520DEA"/>
+    <w:rsid w:val="001E75C0"/>
     <w:rsid w:val="004C55B7"/>
     <w:rsid w:val="00520DEA"/>
+    <w:rsid w:val="008218C2"/>
     <w:rsid w:val="00AA1007"/>
   </w:rsids>
   <m:mathPr>
@@ -5390,7 +6904,7 @@
 </file>
 
 <file path=word/glossary/styles.xml><?xml version="1.0" encoding="utf-8"?>
-<w:styles xmlns:mc="http://schemas.openxmlformats.org/markup-compatibility/2006" xmlns:r="http://schemas.openxmlformats.org/officeDocument/2006/relationships" xmlns:w="http://schemas.openxmlformats.org/wordprocessingml/2006/main" xmlns:w14="http://schemas.microsoft.com/office/word/2010/wordml" xmlns:w15="http://schemas.microsoft.com/office/word/2012/wordml" xmlns:w16cex="http://schemas.microsoft.com/office/word/2018/wordml/cex" xmlns:w16cid="http://schemas.microsoft.com/office/word/2016/wordml/cid" xmlns:w16="http://schemas.microsoft.com/office/word/2018/wordml" xmlns:w16sdtdh="http://schemas.microsoft.com/office/word/2020/wordml/sdtdatahash" xmlns:w16se="http://schemas.microsoft.com/office/word/2015/wordml/symex" mc:Ignorable="w14 w15 w16se w16cid w16 w16cex w16sdtdh">
+<w:styles xmlns:mc="http://schemas.openxmlformats.org/markup-compatibility/2006" xmlns:r="http://schemas.openxmlformats.org/officeDocument/2006/relationships" xmlns:w="http://schemas.openxmlformats.org/wordprocessingml/2006/main" xmlns:w14="http://schemas.microsoft.com/office/word/2010/wordml" xmlns:w15="http://schemas.microsoft.com/office/word/2012/wordml" xmlns:w16se="http://schemas.microsoft.com/office/word/2015/wordml/symex" mc:Ignorable="w14 w15 w16se">
   <w:docDefaults>
     <w:rPrDefault>
       <w:rPr>
@@ -5408,7 +6922,7 @@
       </w:pPr>
     </w:pPrDefault>
   </w:docDefaults>
-  <w:latentStyles w:defLockedState="0" w:defUIPriority="99" w:defSemiHidden="0" w:defUnhideWhenUsed="0" w:defQFormat="0" w:count="376">
+  <w:latentStyles w:defLockedState="0" w:defUIPriority="99" w:defSemiHidden="0" w:defUnhideWhenUsed="0" w:defQFormat="0" w:count="371">
     <w:lsdException w:name="Normal" w:uiPriority="0" w:qFormat="1"/>
     <w:lsdException w:name="heading 1" w:uiPriority="9" w:qFormat="1"/>
     <w:lsdException w:name="heading 2" w:semiHidden="1" w:uiPriority="9" w:unhideWhenUsed="1" w:qFormat="1"/>
@@ -5780,11 +7294,6 @@
     <w:lsdException w:name="List Table 5 Dark Accent 6" w:uiPriority="50"/>
     <w:lsdException w:name="List Table 6 Colorful Accent 6" w:uiPriority="51"/>
     <w:lsdException w:name="List Table 7 Colorful Accent 6" w:uiPriority="52"/>
-    <w:lsdException w:name="Mention" w:semiHidden="1" w:unhideWhenUsed="1"/>
-    <w:lsdException w:name="Smart Hyperlink" w:semiHidden="1" w:unhideWhenUsed="1"/>
-    <w:lsdException w:name="Hashtag" w:semiHidden="1" w:unhideWhenUsed="1"/>
-    <w:lsdException w:name="Unresolved Mention" w:semiHidden="1" w:unhideWhenUsed="1"/>
-    <w:lsdException w:name="Smart Link" w:semiHidden="1" w:unhideWhenUsed="1"/>
   </w:latentStyles>
   <w:style w:type="paragraph" w:default="1" w:styleId="Normal">
     <w:name w:val="Normal"/>
@@ -5838,7 +7347,7 @@
 </file>
 
 <file path=word/glossary/webSettings.xml><?xml version="1.0" encoding="utf-8"?>
-<w:webSettings xmlns:mc="http://schemas.openxmlformats.org/markup-compatibility/2006" xmlns:r="http://schemas.openxmlformats.org/officeDocument/2006/relationships" xmlns:w="http://schemas.openxmlformats.org/wordprocessingml/2006/main" xmlns:w14="http://schemas.microsoft.com/office/word/2010/wordml" xmlns:w15="http://schemas.microsoft.com/office/word/2012/wordml" xmlns:w16cex="http://schemas.microsoft.com/office/word/2018/wordml/cex" xmlns:w16cid="http://schemas.microsoft.com/office/word/2016/wordml/cid" xmlns:w16="http://schemas.microsoft.com/office/word/2018/wordml" xmlns:w16sdtdh="http://schemas.microsoft.com/office/word/2020/wordml/sdtdatahash" xmlns:w16se="http://schemas.microsoft.com/office/word/2015/wordml/symex" mc:Ignorable="w14 w15 w16se w16cid w16 w16cex w16sdtdh">
+<w:webSettings xmlns:mc="http://schemas.openxmlformats.org/markup-compatibility/2006" xmlns:r="http://schemas.openxmlformats.org/officeDocument/2006/relationships" xmlns:w="http://schemas.openxmlformats.org/wordprocessingml/2006/main" xmlns:w14="http://schemas.microsoft.com/office/word/2010/wordml" xmlns:w15="http://schemas.microsoft.com/office/word/2012/wordml" xmlns:w16se="http://schemas.microsoft.com/office/word/2015/wordml/symex" mc:Ignorable="w14 w15 w16se">
   <w:optimizeForBrowser/>
   <w:allowPNG/>
 </w:webSettings>

</xml_diff>